<commit_message>
T3 avanzado, y punto a FCFS corregido
</commit_message>
<xml_diff>
--- a/Clase Viernes/Actividad 4/T3.docx
+++ b/Clase Viernes/Actividad 4/T3.docx
@@ -137,10 +137,7 @@
       </w:r>
       <w:proofErr w:type="spellEnd"/>
       <w:r>
-        <w:t xml:space="preserve"> </w:t>
-      </w:r>
-      <w:r>
-        <w:t xml:space="preserve">clase de contenido tiene un archivo antes de utilizarlo. Para determinar el tipo de un archivo determinado se utiliza el comando </w:t>
+        <w:t xml:space="preserve"> clase de contenido tiene un archivo antes de utilizarlo. Para determinar el tipo de un archivo determinado se utiliza el comando </w:t>
       </w:r>
       <w:r>
         <w:rPr>
@@ -267,10 +264,7 @@
       </w:r>
       <w:proofErr w:type="gramEnd"/>
       <w:r>
-        <w:t xml:space="preserve">Para qué sirven </w:t>
-      </w:r>
-      <w:r>
-        <w:t>las opciones del comando file?</w:t>
+        <w:t>Para qué sirven las opciones del comando file?</w:t>
       </w:r>
       <w:r>
         <w:rPr>
@@ -1281,10 +1275,7 @@
         <w:t>/tty1</w:t>
       </w:r>
       <w:r>
-        <w:t xml:space="preserve"> y a cont</w:t>
-      </w:r>
-      <w:r>
-        <w:t xml:space="preserve">inuación &lt;ENTER&gt;. </w:t>
+        <w:t xml:space="preserve"> y a continuación &lt;ENTER&gt;. </w:t>
       </w:r>
       <w:r>
         <w:rPr>
@@ -1593,10 +1584,7 @@
         <w:t>more</w:t>
       </w:r>
       <w:r>
-        <w:t>. El comando more tiene la finalidad de mostra</w:t>
-      </w:r>
-      <w:r>
-        <w:t>r el contenido de un archivo de texto por pantalla de manera paginada (deteniéndose cada vez que se llena la pantalla).</w:t>
+        <w:t>. El comando more tiene la finalidad de mostrar el contenido de un archivo de texto por pantalla de manera paginada (deteniéndose cada vez que se llena la pantalla).</w:t>
       </w:r>
       <w:r>
         <w:rPr>
@@ -1719,10 +1707,7 @@
       </w:r>
       <w:proofErr w:type="gramEnd"/>
       <w:r>
-        <w:t>Ve el contenido del archivo</w:t>
-      </w:r>
-      <w:r>
-        <w:t>?</w:t>
+        <w:t>Ve el contenido del archivo?</w:t>
       </w:r>
       <w:r>
         <w:rPr>
@@ -1737,6 +1722,9 @@
         <w:ind w:firstLine="0"/>
       </w:pPr>
       <w:r>
+        <w:rPr>
+          <w:noProof/>
+        </w:rPr>
         <w:drawing>
           <wp:inline distT="0" distB="0" distL="0" distR="0" wp14:anchorId="460D6733" wp14:editId="620822E5">
             <wp:extent cx="5401310" cy="1928495"/>
@@ -1857,6 +1845,7 @@
       <w:r>
         <w:rPr>
           <w:b/>
+          <w:noProof/>
         </w:rPr>
         <w:lastRenderedPageBreak/>
         <w:drawing>
@@ -1939,10 +1928,7 @@
         <w:ind w:left="-5"/>
       </w:pPr>
       <w:r>
-        <w:t>Otra maner</w:t>
-      </w:r>
-      <w:r>
-        <w:t xml:space="preserve">a de ver el contenido de un archivo de texto es el uso del comando </w:t>
+        <w:t xml:space="preserve">Otra manera de ver el contenido de un archivo de texto es el uso del comando </w:t>
       </w:r>
       <w:proofErr w:type="spellStart"/>
       <w:r>
@@ -1970,10 +1956,7 @@
       </w:r>
       <w:proofErr w:type="spellEnd"/>
       <w:r>
-        <w:t xml:space="preserve"> per</w:t>
-      </w:r>
-      <w:r>
-        <w:t xml:space="preserve">mite ver la pantalla siguiente con las mismas teclas que more y, si lo deseamos, a diferencia de more, podemos ver la pantalla anterior usando las teclas del cursor o bien mediante </w:t>
+        <w:t xml:space="preserve"> permite ver la pantalla siguiente con las mismas teclas que more y, si lo deseamos, a diferencia de more, podemos ver la pantalla anterior usando las teclas del cursor o bien mediante </w:t>
       </w:r>
       <w:r>
         <w:rPr>
@@ -2065,10 +2048,7 @@
       </w:r>
       <w:proofErr w:type="spellEnd"/>
       <w:r>
-        <w:t xml:space="preserve"> y a continuación </w:t>
-      </w:r>
-      <w:r>
-        <w:t xml:space="preserve">&lt;ENTER&gt;. </w:t>
+        <w:t xml:space="preserve"> y a continuación &lt;ENTER&gt;. </w:t>
       </w:r>
       <w:r>
         <w:rPr>
@@ -2189,10 +2169,7 @@
         <w:ind w:left="-5"/>
       </w:pPr>
       <w:r>
-        <w:t>Cuando trabajemos con archivos de texto cuyo tamaño sea considerable (esto es algo realmente común en las tare</w:t>
-      </w:r>
-      <w:r>
-        <w:t xml:space="preserve">as habituales de un administrador de servidores Linux) en ocasiones sólo deseamos ver parte de un archivo de texto (usualmente las </w:t>
+        <w:t xml:space="preserve">Cuando trabajemos con archivos de texto cuyo tamaño sea considerable (esto es algo realmente común en las tareas habituales de un administrador de servidores Linux) en ocasiones sólo deseamos ver parte de un archivo de texto (usualmente las </w:t>
       </w:r>
       <w:r>
         <w:rPr>
@@ -2352,10 +2329,7 @@
       </w:r>
       <w:proofErr w:type="spellEnd"/>
       <w:r>
-        <w:t xml:space="preserve"> </w:t>
-      </w:r>
-      <w:r>
-        <w:t>y a continuación &lt;ENTER&gt;. ¿Para qué sirven las opciones del comando head?</w:t>
+        <w:t xml:space="preserve"> y a continuación &lt;ENTER&gt;. ¿Para qué sirven las opciones del comando head?</w:t>
       </w:r>
       <w:r>
         <w:rPr>
@@ -2427,9 +2401,6 @@
     <w:p>
       <w:pPr>
         <w:ind w:left="163" w:firstLine="0"/>
-        <w:rPr>
-          <w:lang w:val="en-US"/>
-        </w:rPr>
       </w:pPr>
       <w:r>
         <w:t xml:space="preserve">                             </w:t>
@@ -2545,6 +2516,9 @@
         <w:ind w:left="163" w:firstLine="0"/>
       </w:pPr>
       <w:r>
+        <w:rPr>
+          <w:noProof/>
+        </w:rPr>
         <w:drawing>
           <wp:inline distT="0" distB="0" distL="0" distR="0" wp14:anchorId="41D41C3F" wp14:editId="6CD0851A">
             <wp:extent cx="5401310" cy="1294765"/>
@@ -2648,10 +2622,7 @@
       </w:r>
       <w:proofErr w:type="spellEnd"/>
       <w:r>
-        <w:t xml:space="preserve"> y a contin</w:t>
-      </w:r>
-      <w:r>
-        <w:t xml:space="preserve">uación &lt;ENTER&gt;. </w:t>
+        <w:t xml:space="preserve"> y a continuación &lt;ENTER&gt;. </w:t>
       </w:r>
     </w:p>
     <w:p>
@@ -2712,6 +2683,9 @@
         <w:t xml:space="preserve"> </w:t>
       </w:r>
       <w:r>
+        <w:rPr>
+          <w:noProof/>
+        </w:rPr>
         <w:drawing>
           <wp:inline distT="0" distB="0" distL="0" distR="0" wp14:anchorId="3F7F260F" wp14:editId="726DC3E0">
             <wp:extent cx="5401310" cy="1887220"/>
@@ -2878,10 +2852,7 @@
         <w:ind w:hanging="122"/>
       </w:pPr>
       <w:r>
-        <w:t>Ingr</w:t>
-      </w:r>
-      <w:r>
-        <w:t xml:space="preserve">ese el comando </w:t>
+        <w:t xml:space="preserve">Ingrese el comando </w:t>
       </w:r>
       <w:proofErr w:type="spellStart"/>
       <w:r>
@@ -3039,9 +3010,6 @@
         <w:ind w:left="1416" w:firstLine="0"/>
       </w:pPr>
       <w:r>
-        <w:rPr>
-          <w:lang w:val="en-US"/>
-        </w:rPr>
         <w:t xml:space="preserve">       </w:t>
       </w:r>
       <w:r>
@@ -3057,10 +3025,7 @@
       </w:r>
       <w:r>
         <w:br/>
-        <w:t xml:space="preserve">     </w:t>
-      </w:r>
-      <w:r>
-        <w:t xml:space="preserve"> </w:t>
+        <w:t xml:space="preserve">      </w:t>
       </w:r>
       <w:r>
         <w:t>con --</w:t>
@@ -3419,6 +3384,9 @@
         <w:ind w:left="122" w:firstLine="0"/>
       </w:pPr>
       <w:r>
+        <w:rPr>
+          <w:noProof/>
+        </w:rPr>
         <w:drawing>
           <wp:inline distT="0" distB="0" distL="0" distR="0" wp14:anchorId="6164046C" wp14:editId="339A9532">
             <wp:extent cx="5401310" cy="1624965"/>
@@ -3581,6 +3549,9 @@
         <w:jc w:val="left"/>
       </w:pPr>
       <w:r>
+        <w:rPr>
+          <w:noProof/>
+        </w:rPr>
         <w:drawing>
           <wp:inline distT="0" distB="0" distL="0" distR="0" wp14:anchorId="69AB3218" wp14:editId="2B49C825">
             <wp:extent cx="5401310" cy="900430"/>
@@ -3647,10 +3618,7 @@
       </w:r>
       <w:proofErr w:type="spellEnd"/>
       <w:r>
-        <w:t xml:space="preserve"> o patrón de texto. Para most</w:t>
-      </w:r>
-      <w:r>
-        <w:t xml:space="preserve">rar las líneas que contienen un patrón de texto se utiliza el comando </w:t>
+        <w:t xml:space="preserve"> o patrón de texto. Para mostrar las líneas que contienen un patrón de texto se utiliza el comando </w:t>
       </w:r>
       <w:r>
         <w:rPr>
@@ -3756,10 +3724,7 @@
       </w:r>
       <w:proofErr w:type="spellEnd"/>
       <w:r>
-        <w:t xml:space="preserve"> </w:t>
-      </w:r>
-      <w:r>
-        <w:t>y a continuación &lt;ENTER&gt;. ¿Para qué sirven las opciones del comando grep?</w:t>
+        <w:t xml:space="preserve"> y a continuación &lt;ENTER&gt;. ¿Para qué sirven las opciones del comando grep?</w:t>
       </w:r>
       <w:r>
         <w:rPr>
@@ -3768,6 +3733,76 @@
         </w:rPr>
         <w:t xml:space="preserve"> </w:t>
       </w:r>
+    </w:p>
+    <w:p>
+      <w:pPr>
+        <w:ind w:firstLine="0"/>
+        <w:rPr>
+          <w:rFonts w:ascii="Times New Roman" w:eastAsia="Times New Roman" w:hAnsi="Times New Roman" w:cs="Times New Roman"/>
+          <w:sz w:val="24"/>
+        </w:rPr>
+      </w:pPr>
+      <w:r>
+        <w:rPr>
+          <w:rFonts w:ascii="Times New Roman" w:eastAsia="Times New Roman" w:hAnsi="Times New Roman" w:cs="Times New Roman"/>
+          <w:noProof/>
+          <w:sz w:val="24"/>
+        </w:rPr>
+        <w:lastRenderedPageBreak/>
+        <w:drawing>
+          <wp:inline distT="0" distB="0" distL="0" distR="0" wp14:anchorId="54075A0E" wp14:editId="58175EF7">
+            <wp:extent cx="4998720" cy="2535555"/>
+            <wp:effectExtent l="0" t="0" r="0" b="0"/>
+            <wp:docPr id="3" name="Imagen 3"/>
+            <wp:cNvGraphicFramePr>
+              <a:graphicFrameLocks xmlns:a="http://schemas.openxmlformats.org/drawingml/2006/main" noChangeAspect="1"/>
+            </wp:cNvGraphicFramePr>
+            <a:graphic xmlns:a="http://schemas.openxmlformats.org/drawingml/2006/main">
+              <a:graphicData uri="http://schemas.openxmlformats.org/drawingml/2006/picture">
+                <pic:pic xmlns:pic="http://schemas.openxmlformats.org/drawingml/2006/picture">
+                  <pic:nvPicPr>
+                    <pic:cNvPr id="3" name="Imagen 3"/>
+                    <pic:cNvPicPr/>
+                  </pic:nvPicPr>
+                  <pic:blipFill rotWithShape="1">
+                    <a:blip r:embed="rId13">
+                      <a:extLst>
+                        <a:ext uri="{28A0092B-C50C-407E-A947-70E740481C1C}">
+                          <a14:useLocalDpi xmlns:a14="http://schemas.microsoft.com/office/drawing/2010/main" val="0"/>
+                        </a:ext>
+                      </a:extLst>
+                    </a:blip>
+                    <a:srcRect t="6609" r="7427" b="4695"/>
+                    <a:stretch/>
+                  </pic:blipFill>
+                  <pic:spPr bwMode="auto">
+                    <a:xfrm>
+                      <a:off x="0" y="0"/>
+                      <a:ext cx="5011201" cy="2541886"/>
+                    </a:xfrm>
+                    <a:prstGeom prst="rect">
+                      <a:avLst/>
+                    </a:prstGeom>
+                    <a:ln>
+                      <a:noFill/>
+                    </a:ln>
+                    <a:extLst>
+                      <a:ext uri="{53640926-AAD7-44D8-BBD7-CCE9431645EC}">
+                        <a14:shadowObscured xmlns:a14="http://schemas.microsoft.com/office/drawing/2010/main"/>
+                      </a:ext>
+                    </a:extLst>
+                  </pic:spPr>
+                </pic:pic>
+              </a:graphicData>
+            </a:graphic>
+          </wp:inline>
+        </w:drawing>
+      </w:r>
+    </w:p>
+    <w:p>
+      <w:pPr>
+        <w:ind w:firstLine="0"/>
+      </w:pPr>
     </w:p>
     <w:p>
       <w:pPr>
@@ -3868,16 +3903,109 @@
     </w:p>
     <w:p>
       <w:pPr>
+        <w:ind w:firstLine="0"/>
+      </w:pPr>
+      <w:r>
+        <w:t>Este comando muestra los datos del usuario que designamos en la sentencia del comando.</w:t>
+      </w:r>
+    </w:p>
+    <w:p>
+      <w:pPr>
+        <w:ind w:firstLine="0"/>
+      </w:pPr>
+      <w:r>
+        <w:t>Muestra solamente la línea del usuario ya que esta especificado en el comando.</w:t>
+      </w:r>
+    </w:p>
+    <w:p>
+      <w:pPr>
+        <w:ind w:firstLine="0"/>
+        <w:rPr>
+          <w:noProof/>
+        </w:rPr>
+      </w:pPr>
+    </w:p>
+    <w:p>
+      <w:pPr>
+        <w:ind w:firstLine="0"/>
+      </w:pPr>
+      <w:r>
+        <w:rPr>
+          <w:noProof/>
+        </w:rPr>
+        <w:drawing>
+          <wp:inline distT="0" distB="0" distL="0" distR="0" wp14:anchorId="4F9BED3E" wp14:editId="238EA8FE">
+            <wp:extent cx="4943856" cy="243821"/>
+            <wp:effectExtent l="0" t="0" r="0" b="4445"/>
+            <wp:docPr id="10" name="Imagen 10"/>
+            <wp:cNvGraphicFramePr>
+              <a:graphicFrameLocks xmlns:a="http://schemas.openxmlformats.org/drawingml/2006/main" noChangeAspect="1"/>
+            </wp:cNvGraphicFramePr>
+            <a:graphic xmlns:a="http://schemas.openxmlformats.org/drawingml/2006/main">
+              <a:graphicData uri="http://schemas.openxmlformats.org/drawingml/2006/picture">
+                <pic:pic xmlns:pic="http://schemas.openxmlformats.org/drawingml/2006/picture">
+                  <pic:nvPicPr>
+                    <pic:cNvPr id="10" name="Imagen 10"/>
+                    <pic:cNvPicPr/>
+                  </pic:nvPicPr>
+                  <pic:blipFill rotWithShape="1">
+                    <a:blip r:embed="rId14">
+                      <a:extLst>
+                        <a:ext uri="{28A0092B-C50C-407E-A947-70E740481C1C}">
+                          <a14:useLocalDpi xmlns:a14="http://schemas.microsoft.com/office/drawing/2010/main" val="0"/>
+                        </a:ext>
+                      </a:extLst>
+                    </a:blip>
+                    <a:srcRect t="7415" b="88137"/>
+                    <a:stretch/>
+                  </pic:blipFill>
+                  <pic:spPr bwMode="auto">
+                    <a:xfrm>
+                      <a:off x="0" y="0"/>
+                      <a:ext cx="5243144" cy="258581"/>
+                    </a:xfrm>
+                    <a:prstGeom prst="rect">
+                      <a:avLst/>
+                    </a:prstGeom>
+                    <a:ln>
+                      <a:noFill/>
+                    </a:ln>
+                    <a:extLst>
+                      <a:ext uri="{53640926-AAD7-44D8-BBD7-CCE9431645EC}">
+                        <a14:shadowObscured xmlns:a14="http://schemas.microsoft.com/office/drawing/2010/main"/>
+                      </a:ext>
+                    </a:extLst>
+                  </pic:spPr>
+                </pic:pic>
+              </a:graphicData>
+            </a:graphic>
+          </wp:inline>
+        </w:drawing>
+      </w:r>
+    </w:p>
+    <w:p>
+      <w:pPr>
+        <w:ind w:firstLine="0"/>
+        <w:rPr>
+          <w:rFonts w:ascii="Times New Roman" w:eastAsia="Times New Roman" w:hAnsi="Times New Roman" w:cs="Times New Roman"/>
+          <w:sz w:val="24"/>
+        </w:rPr>
+      </w:pPr>
+    </w:p>
+    <w:p>
+      <w:pPr>
+        <w:ind w:firstLine="0"/>
+      </w:pPr>
+    </w:p>
+    <w:p>
+      <w:pPr>
         <w:numPr>
           <w:ilvl w:val="0"/>
           <w:numId w:val="5"/>
         </w:numPr>
       </w:pPr>
       <w:r>
-        <w:t>Ingrese</w:t>
-      </w:r>
-      <w:r>
-        <w:t xml:space="preserve"> el comando </w:t>
+        <w:t xml:space="preserve">Ingrese el comando </w:t>
       </w:r>
       <w:r>
         <w:rPr>
@@ -3957,6 +4085,146 @@
         </w:rPr>
         <w:t xml:space="preserve"> </w:t>
       </w:r>
+    </w:p>
+    <w:p>
+      <w:pPr>
+        <w:ind w:firstLine="0"/>
+        <w:rPr>
+          <w:rFonts w:ascii="Times New Roman" w:eastAsia="Times New Roman" w:hAnsi="Times New Roman" w:cs="Times New Roman"/>
+          <w:sz w:val="24"/>
+        </w:rPr>
+      </w:pPr>
+    </w:p>
+    <w:p>
+      <w:pPr>
+        <w:ind w:firstLine="0"/>
+      </w:pPr>
+      <w:r>
+        <w:rPr>
+          <w:rFonts w:ascii="Times New Roman" w:eastAsia="Times New Roman" w:hAnsi="Times New Roman" w:cs="Times New Roman"/>
+          <w:sz w:val="24"/>
+        </w:rPr>
+        <w:t xml:space="preserve">Muestra todos los directorios que tengan el </w:t>
+      </w:r>
+      <w:proofErr w:type="spellStart"/>
+      <w:r>
+        <w:rPr>
+          <w:rFonts w:ascii="Times New Roman" w:eastAsia="Times New Roman" w:hAnsi="Times New Roman" w:cs="Times New Roman"/>
+          <w:sz w:val="24"/>
+        </w:rPr>
+        <w:t>patron</w:t>
+      </w:r>
+      <w:proofErr w:type="spellEnd"/>
+      <w:r>
+        <w:rPr>
+          <w:rFonts w:ascii="Times New Roman" w:eastAsia="Times New Roman" w:hAnsi="Times New Roman" w:cs="Times New Roman"/>
+          <w:sz w:val="24"/>
+        </w:rPr>
+        <w:t xml:space="preserve"> </w:t>
+      </w:r>
+      <w:proofErr w:type="spellStart"/>
+      <w:r>
+        <w:rPr>
+          <w:rFonts w:ascii="Times New Roman" w:eastAsia="Times New Roman" w:hAnsi="Times New Roman" w:cs="Times New Roman"/>
+          <w:sz w:val="24"/>
+        </w:rPr>
+        <w:t>bash</w:t>
+      </w:r>
+      <w:proofErr w:type="spellEnd"/>
+      <w:r>
+        <w:rPr>
+          <w:rFonts w:ascii="Times New Roman" w:eastAsia="Times New Roman" w:hAnsi="Times New Roman" w:cs="Times New Roman"/>
+          <w:sz w:val="24"/>
+        </w:rPr>
+        <w:t xml:space="preserve"> en </w:t>
+      </w:r>
+      <w:proofErr w:type="spellStart"/>
+      <w:r>
+        <w:rPr>
+          <w:rFonts w:ascii="Times New Roman" w:eastAsia="Times New Roman" w:hAnsi="Times New Roman" w:cs="Times New Roman"/>
+          <w:sz w:val="24"/>
+        </w:rPr>
+        <w:t>comun</w:t>
+      </w:r>
+      <w:proofErr w:type="spellEnd"/>
+      <w:r>
+        <w:rPr>
+          <w:rFonts w:ascii="Times New Roman" w:eastAsia="Times New Roman" w:hAnsi="Times New Roman" w:cs="Times New Roman"/>
+          <w:sz w:val="24"/>
+        </w:rPr>
+        <w:t>.</w:t>
+      </w:r>
+    </w:p>
+    <w:p>
+      <w:pPr>
+        <w:ind w:firstLine="0"/>
+        <w:rPr>
+          <w:rFonts w:ascii="Times New Roman" w:eastAsia="Times New Roman" w:hAnsi="Times New Roman" w:cs="Times New Roman"/>
+          <w:sz w:val="24"/>
+        </w:rPr>
+      </w:pPr>
+      <w:r>
+        <w:rPr>
+          <w:rFonts w:ascii="Times New Roman" w:eastAsia="Times New Roman" w:hAnsi="Times New Roman" w:cs="Times New Roman"/>
+          <w:noProof/>
+          <w:sz w:val="24"/>
+        </w:rPr>
+        <w:drawing>
+          <wp:inline distT="0" distB="0" distL="0" distR="0" wp14:anchorId="0947C979" wp14:editId="6CFDC103">
+            <wp:extent cx="4371975" cy="638175"/>
+            <wp:effectExtent l="0" t="0" r="9525" b="9525"/>
+            <wp:docPr id="12" name="Imagen 12"/>
+            <wp:cNvGraphicFramePr>
+              <a:graphicFrameLocks xmlns:a="http://schemas.openxmlformats.org/drawingml/2006/main" noChangeAspect="1"/>
+            </wp:cNvGraphicFramePr>
+            <a:graphic xmlns:a="http://schemas.openxmlformats.org/drawingml/2006/main">
+              <a:graphicData uri="http://schemas.openxmlformats.org/drawingml/2006/picture">
+                <pic:pic xmlns:pic="http://schemas.openxmlformats.org/drawingml/2006/picture">
+                  <pic:nvPicPr>
+                    <pic:cNvPr id="12" name="Imagen 12"/>
+                    <pic:cNvPicPr/>
+                  </pic:nvPicPr>
+                  <pic:blipFill>
+                    <a:blip r:embed="rId15">
+                      <a:extLst>
+                        <a:ext uri="{28A0092B-C50C-407E-A947-70E740481C1C}">
+                          <a14:useLocalDpi xmlns:a14="http://schemas.microsoft.com/office/drawing/2010/main" val="0"/>
+                        </a:ext>
+                      </a:extLst>
+                    </a:blip>
+                    <a:stretch>
+                      <a:fillRect/>
+                    </a:stretch>
+                  </pic:blipFill>
+                  <pic:spPr>
+                    <a:xfrm>
+                      <a:off x="0" y="0"/>
+                      <a:ext cx="4371975" cy="638175"/>
+                    </a:xfrm>
+                    <a:prstGeom prst="rect">
+                      <a:avLst/>
+                    </a:prstGeom>
+                  </pic:spPr>
+                </pic:pic>
+              </a:graphicData>
+            </a:graphic>
+          </wp:inline>
+        </w:drawing>
+      </w:r>
+    </w:p>
+    <w:p>
+      <w:pPr>
+        <w:ind w:firstLine="0"/>
+        <w:rPr>
+          <w:rFonts w:ascii="Times New Roman" w:eastAsia="Times New Roman" w:hAnsi="Times New Roman" w:cs="Times New Roman"/>
+          <w:sz w:val="24"/>
+        </w:rPr>
+      </w:pPr>
+    </w:p>
+    <w:p>
+      <w:pPr>
+        <w:ind w:firstLine="0"/>
+      </w:pPr>
     </w:p>
     <w:p>
       <w:pPr>
@@ -4049,6 +4317,97 @@
     </w:p>
     <w:p>
       <w:pPr>
+        <w:ind w:firstLine="0"/>
+        <w:rPr>
+          <w:rFonts w:ascii="Times New Roman" w:eastAsia="Times New Roman" w:hAnsi="Times New Roman" w:cs="Times New Roman"/>
+          <w:sz w:val="24"/>
+        </w:rPr>
+      </w:pPr>
+      <w:r>
+        <w:rPr>
+          <w:rFonts w:ascii="Times New Roman" w:eastAsia="Times New Roman" w:hAnsi="Times New Roman" w:cs="Times New Roman"/>
+          <w:sz w:val="24"/>
+        </w:rPr>
+        <w:t xml:space="preserve">Este comando muestra las </w:t>
+      </w:r>
+      <w:r>
+        <w:rPr>
+          <w:rFonts w:ascii="Times New Roman" w:eastAsia="Times New Roman" w:hAnsi="Times New Roman" w:cs="Times New Roman"/>
+          <w:sz w:val="24"/>
+        </w:rPr>
+        <w:t xml:space="preserve">demás líneas que no coinciden con el comando </w:t>
+      </w:r>
+      <w:proofErr w:type="spellStart"/>
+      <w:r>
+        <w:rPr>
+          <w:rFonts w:ascii="Times New Roman" w:eastAsia="Times New Roman" w:hAnsi="Times New Roman" w:cs="Times New Roman"/>
+          <w:sz w:val="24"/>
+        </w:rPr>
+        <w:t>bash</w:t>
+      </w:r>
+      <w:proofErr w:type="spellEnd"/>
+      <w:r>
+        <w:rPr>
+          <w:rFonts w:ascii="Times New Roman" w:eastAsia="Times New Roman" w:hAnsi="Times New Roman" w:cs="Times New Roman"/>
+          <w:sz w:val="24"/>
+        </w:rPr>
+        <w:t>.</w:t>
+      </w:r>
+    </w:p>
+    <w:p>
+      <w:pPr>
+        <w:ind w:firstLine="0"/>
+      </w:pPr>
+      <w:r>
+        <w:rPr>
+          <w:noProof/>
+        </w:rPr>
+        <w:lastRenderedPageBreak/>
+        <w:drawing>
+          <wp:inline distT="0" distB="0" distL="0" distR="0" wp14:anchorId="772D7F14" wp14:editId="27BECABB">
+            <wp:extent cx="5401310" cy="3616960"/>
+            <wp:effectExtent l="0" t="0" r="8890" b="2540"/>
+            <wp:docPr id="13" name="Imagen 13"/>
+            <wp:cNvGraphicFramePr>
+              <a:graphicFrameLocks xmlns:a="http://schemas.openxmlformats.org/drawingml/2006/main" noChangeAspect="1"/>
+            </wp:cNvGraphicFramePr>
+            <a:graphic xmlns:a="http://schemas.openxmlformats.org/drawingml/2006/main">
+              <a:graphicData uri="http://schemas.openxmlformats.org/drawingml/2006/picture">
+                <pic:pic xmlns:pic="http://schemas.openxmlformats.org/drawingml/2006/picture">
+                  <pic:nvPicPr>
+                    <pic:cNvPr id="13" name="Imagen 13"/>
+                    <pic:cNvPicPr/>
+                  </pic:nvPicPr>
+                  <pic:blipFill>
+                    <a:blip r:embed="rId16">
+                      <a:extLst>
+                        <a:ext uri="{28A0092B-C50C-407E-A947-70E740481C1C}">
+                          <a14:useLocalDpi xmlns:a14="http://schemas.microsoft.com/office/drawing/2010/main" val="0"/>
+                        </a:ext>
+                      </a:extLst>
+                    </a:blip>
+                    <a:stretch>
+                      <a:fillRect/>
+                    </a:stretch>
+                  </pic:blipFill>
+                  <pic:spPr>
+                    <a:xfrm>
+                      <a:off x="0" y="0"/>
+                      <a:ext cx="5401310" cy="3616960"/>
+                    </a:xfrm>
+                    <a:prstGeom prst="rect">
+                      <a:avLst/>
+                    </a:prstGeom>
+                  </pic:spPr>
+                </pic:pic>
+              </a:graphicData>
+            </a:graphic>
+          </wp:inline>
+        </w:drawing>
+      </w:r>
+    </w:p>
+    <w:p>
+      <w:pPr>
         <w:spacing w:after="0" w:line="259" w:lineRule="auto"/>
         <w:ind w:left="0" w:firstLine="0"/>
         <w:jc w:val="left"/>
@@ -4099,7 +4458,6 @@
         <w:jc w:val="left"/>
       </w:pPr>
       <w:r>
-        <w:lastRenderedPageBreak/>
         <w:t xml:space="preserve"> </w:t>
       </w:r>
     </w:p>
@@ -4198,10 +4556,7 @@
       </w:r>
       <w:proofErr w:type="spellEnd"/>
       <w:r>
-        <w:t xml:space="preserve"> </w:t>
-      </w:r>
-      <w:r>
-        <w:t xml:space="preserve">y a continuación &lt;ENTER&gt;. ¿Para qué sirven las opciones del comando </w:t>
+        <w:t xml:space="preserve"> y a continuación &lt;ENTER&gt;. ¿Para qué sirven las opciones del comando </w:t>
       </w:r>
       <w:proofErr w:type="spellStart"/>
       <w:r>
@@ -4218,6 +4573,72 @@
         </w:rPr>
         <w:t xml:space="preserve"> </w:t>
       </w:r>
+    </w:p>
+    <w:p>
+      <w:pPr>
+        <w:ind w:firstLine="0"/>
+        <w:rPr>
+          <w:rFonts w:ascii="Times New Roman" w:eastAsia="Times New Roman" w:hAnsi="Times New Roman" w:cs="Times New Roman"/>
+          <w:sz w:val="24"/>
+        </w:rPr>
+      </w:pPr>
+      <w:r>
+        <w:rPr>
+          <w:rFonts w:ascii="Times New Roman" w:eastAsia="Times New Roman" w:hAnsi="Times New Roman" w:cs="Times New Roman"/>
+          <w:sz w:val="24"/>
+        </w:rPr>
+        <w:t>permite realizar diferentes conteos desde la entrada estándar, ya sea de palabras, caracteres o saltos de líneas.</w:t>
+      </w:r>
+    </w:p>
+    <w:p>
+      <w:pPr>
+        <w:ind w:firstLine="0"/>
+        <w:rPr>
+          <w:rFonts w:ascii="Times New Roman" w:eastAsia="Times New Roman" w:hAnsi="Times New Roman" w:cs="Times New Roman"/>
+          <w:sz w:val="24"/>
+        </w:rPr>
+      </w:pPr>
+    </w:p>
+    <w:p>
+      <w:pPr>
+        <w:ind w:firstLine="0"/>
+        <w:rPr>
+          <w:rFonts w:ascii="Times New Roman" w:eastAsia="Times New Roman" w:hAnsi="Times New Roman" w:cs="Times New Roman"/>
+          <w:sz w:val="24"/>
+        </w:rPr>
+      </w:pPr>
+    </w:p>
+    <w:p>
+      <w:pPr>
+        <w:ind w:firstLine="0"/>
+        <w:rPr>
+          <w:rFonts w:ascii="Times New Roman" w:eastAsia="Times New Roman" w:hAnsi="Times New Roman" w:cs="Times New Roman"/>
+          <w:sz w:val="24"/>
+        </w:rPr>
+      </w:pPr>
+    </w:p>
+    <w:p>
+      <w:pPr>
+        <w:ind w:firstLine="0"/>
+        <w:rPr>
+          <w:rFonts w:ascii="Times New Roman" w:eastAsia="Times New Roman" w:hAnsi="Times New Roman" w:cs="Times New Roman"/>
+          <w:sz w:val="24"/>
+        </w:rPr>
+      </w:pPr>
+    </w:p>
+    <w:p>
+      <w:pPr>
+        <w:ind w:firstLine="0"/>
+        <w:rPr>
+          <w:rFonts w:ascii="Times New Roman" w:eastAsia="Times New Roman" w:hAnsi="Times New Roman" w:cs="Times New Roman"/>
+          <w:sz w:val="24"/>
+        </w:rPr>
+      </w:pPr>
+    </w:p>
+    <w:p>
+      <w:pPr>
+        <w:ind w:firstLine="0"/>
+      </w:pPr>
     </w:p>
     <w:p>
       <w:pPr>
@@ -4603,10 +5024,11 @@
         <w:t xml:space="preserve"> partido</w:t>
       </w:r>
       <w:r>
-        <w:t xml:space="preserve"> y a continuación &lt;ENTER&gt;. ¿Qué haría este comando? Liste </w:t>
-      </w:r>
-      <w:r>
-        <w:t xml:space="preserve">los archivos del directorio actual. ¿En cuantas partes separo el archivo </w:t>
+        <w:t xml:space="preserve"> y a continuación &lt;ENTER&gt;. ¿Qué haría este comando? Liste los archivos del directorio actual. ¿En cuantas partes separo </w:t>
+      </w:r>
+      <w:r>
+        <w:lastRenderedPageBreak/>
+        <w:t xml:space="preserve">el archivo </w:t>
       </w:r>
       <w:proofErr w:type="spellStart"/>
       <w:r>
@@ -4702,10 +5124,7 @@
         <w:t xml:space="preserve"> partido</w:t>
       </w:r>
       <w:r>
-        <w:t xml:space="preserve"> y a continuac</w:t>
-      </w:r>
-      <w:r>
-        <w:t xml:space="preserve">ión &lt;ENTER&gt;. </w:t>
+        <w:t xml:space="preserve"> y a continuación &lt;ENTER&gt;. </w:t>
       </w:r>
     </w:p>
     <w:p>
@@ -4810,14 +5229,7 @@
           <w:rFonts w:ascii="Courier New" w:eastAsia="Courier New" w:hAnsi="Courier New" w:cs="Courier New"/>
           <w:b/>
         </w:rPr>
-        <w:t>p</w:t>
-      </w:r>
-      <w:r>
-        <w:rPr>
-          <w:rFonts w:ascii="Courier New" w:eastAsia="Courier New" w:hAnsi="Courier New" w:cs="Courier New"/>
-          <w:b/>
-        </w:rPr>
-        <w:t>asswd</w:t>
+        <w:t>passwd</w:t>
       </w:r>
       <w:proofErr w:type="spellEnd"/>
       <w:r>
@@ -4904,10 +5316,7 @@
         <w:ind w:left="-5"/>
       </w:pPr>
       <w:r>
-        <w:t>U</w:t>
-      </w:r>
-      <w:r>
-        <w:t xml:space="preserve">niendo (concatenando) varios archivos </w:t>
+        <w:t xml:space="preserve">Uniendo (concatenando) varios archivos </w:t>
       </w:r>
     </w:p>
     <w:p>
@@ -5158,10 +5567,7 @@
         <w:t xml:space="preserve"> </w:t>
       </w:r>
       <w:r>
-        <w:t>- Ingrese el comando</w:t>
-      </w:r>
-      <w:r>
-        <w:t xml:space="preserve"> </w:t>
+        <w:t xml:space="preserve">- Ingrese el comando </w:t>
       </w:r>
       <w:proofErr w:type="spellStart"/>
       <w:r>
@@ -5330,10 +5736,7 @@
         <w:ind w:left="-5"/>
       </w:pPr>
       <w:r>
-        <w:t>En particular cabe destacar un conjunto</w:t>
-      </w:r>
-      <w:r>
-        <w:t xml:space="preserve"> de editores que se crearon con la finalidad de resultar familiares a los usuarios del procesador de textos WordStar para DOS. Estos son: </w:t>
+        <w:t xml:space="preserve">En particular cabe destacar un conjunto de editores que se crearon con la finalidad de resultar familiares a los usuarios del procesador de textos WordStar para DOS. Estos son: </w:t>
       </w:r>
     </w:p>
     <w:p>
@@ -5379,7 +5782,6 @@
         <w:jc w:val="left"/>
       </w:pPr>
       <w:r>
-        <w:lastRenderedPageBreak/>
         <w:t xml:space="preserve"> </w:t>
       </w:r>
     </w:p>
@@ -5388,10 +5790,7 @@
         <w:ind w:left="-5"/>
       </w:pPr>
       <w:r>
-        <w:t>La disponibilidad de alguno o algunos de éstos dependerá de la distribución de Linux y las opci</w:t>
-      </w:r>
-      <w:r>
-        <w:t xml:space="preserve">ones de instalación de la misma. </w:t>
+        <w:t xml:space="preserve">La disponibilidad de alguno o algunos de éstos dependerá de la distribución de Linux y las opciones de instalación de la misma. </w:t>
       </w:r>
     </w:p>
     <w:p>
@@ -5467,12 +5866,12 @@
       </w:r>
     </w:p>
     <w:sectPr>
-      <w:headerReference w:type="even" r:id="rId13"/>
-      <w:headerReference w:type="default" r:id="rId14"/>
-      <w:footerReference w:type="even" r:id="rId15"/>
-      <w:footerReference w:type="default" r:id="rId16"/>
-      <w:headerReference w:type="first" r:id="rId17"/>
-      <w:footerReference w:type="first" r:id="rId18"/>
+      <w:headerReference w:type="even" r:id="rId17"/>
+      <w:headerReference w:type="default" r:id="rId18"/>
+      <w:footerReference w:type="even" r:id="rId19"/>
+      <w:footerReference w:type="default" r:id="rId20"/>
+      <w:headerReference w:type="first" r:id="rId21"/>
+      <w:footerReference w:type="first" r:id="rId22"/>
       <w:pgSz w:w="11904" w:h="16836"/>
       <w:pgMar w:top="1526" w:right="1696" w:bottom="1801" w:left="1702" w:header="375" w:footer="697" w:gutter="0"/>
       <w:cols w:space="720"/>
@@ -6010,10 +6409,7 @@
       </mc:AlternateContent>
     </w:r>
     <w:r>
-      <w:t>Mg. Ing.</w:t>
-    </w:r>
-    <w:r>
-      <w:t xml:space="preserve"> </w:t>
+      <w:t xml:space="preserve">Mg. Ing. </w:t>
     </w:r>
     <w:proofErr w:type="spellStart"/>
     <w:r>

</xml_diff>

<commit_message>
tp manipulacion de archivos de texto terminado
</commit_message>
<xml_diff>
--- a/Clase Viernes/Actividad 4/T3.docx
+++ b/Clase Viernes/Actividad 4/T3.docx
@@ -4576,7 +4576,7 @@
     </w:p>
     <w:p>
       <w:pPr>
-        <w:ind w:firstLine="0"/>
+        <w:ind w:left="0" w:firstLine="0"/>
         <w:rPr>
           <w:rFonts w:ascii="Times New Roman" w:eastAsia="Times New Roman" w:hAnsi="Times New Roman" w:cs="Times New Roman"/>
           <w:sz w:val="24"/>
@@ -4589,51 +4589,6 @@
         </w:rPr>
         <w:t>permite realizar diferentes conteos desde la entrada estándar, ya sea de palabras, caracteres o saltos de líneas.</w:t>
       </w:r>
-    </w:p>
-    <w:p>
-      <w:pPr>
-        <w:ind w:firstLine="0"/>
-        <w:rPr>
-          <w:rFonts w:ascii="Times New Roman" w:eastAsia="Times New Roman" w:hAnsi="Times New Roman" w:cs="Times New Roman"/>
-          <w:sz w:val="24"/>
-        </w:rPr>
-      </w:pPr>
-    </w:p>
-    <w:p>
-      <w:pPr>
-        <w:ind w:firstLine="0"/>
-        <w:rPr>
-          <w:rFonts w:ascii="Times New Roman" w:eastAsia="Times New Roman" w:hAnsi="Times New Roman" w:cs="Times New Roman"/>
-          <w:sz w:val="24"/>
-        </w:rPr>
-      </w:pPr>
-    </w:p>
-    <w:p>
-      <w:pPr>
-        <w:ind w:firstLine="0"/>
-        <w:rPr>
-          <w:rFonts w:ascii="Times New Roman" w:eastAsia="Times New Roman" w:hAnsi="Times New Roman" w:cs="Times New Roman"/>
-          <w:sz w:val="24"/>
-        </w:rPr>
-      </w:pPr>
-    </w:p>
-    <w:p>
-      <w:pPr>
-        <w:ind w:firstLine="0"/>
-        <w:rPr>
-          <w:rFonts w:ascii="Times New Roman" w:eastAsia="Times New Roman" w:hAnsi="Times New Roman" w:cs="Times New Roman"/>
-          <w:sz w:val="24"/>
-        </w:rPr>
-      </w:pPr>
-    </w:p>
-    <w:p>
-      <w:pPr>
-        <w:ind w:firstLine="0"/>
-        <w:rPr>
-          <w:rFonts w:ascii="Times New Roman" w:eastAsia="Times New Roman" w:hAnsi="Times New Roman" w:cs="Times New Roman"/>
-          <w:sz w:val="24"/>
-        </w:rPr>
-      </w:pPr>
     </w:p>
     <w:p>
       <w:pPr>
@@ -4768,12 +4723,248 @@
       <w:r>
         <w:t xml:space="preserve"> y compare cada una de las tres salidas</w:t>
       </w:r>
-      <w:r>
-        <w:rPr>
-          <w:rFonts w:ascii="Times New Roman" w:eastAsia="Times New Roman" w:hAnsi="Times New Roman" w:cs="Times New Roman"/>
-          <w:sz w:val="24"/>
-        </w:rPr>
-        <w:t xml:space="preserve"> </w:t>
+    </w:p>
+    <w:p>
+      <w:pPr>
+        <w:ind w:left="708" w:firstLine="0"/>
+      </w:pPr>
+      <w:proofErr w:type="spellStart"/>
+      <w:r>
+        <w:t>wc</w:t>
+      </w:r>
+      <w:proofErr w:type="spellEnd"/>
+      <w:r>
+        <w:t xml:space="preserve"> /</w:t>
+      </w:r>
+      <w:proofErr w:type="spellStart"/>
+      <w:r>
+        <w:t>etc</w:t>
+      </w:r>
+      <w:proofErr w:type="spellEnd"/>
+      <w:r>
+        <w:t>/</w:t>
+      </w:r>
+      <w:proofErr w:type="spellStart"/>
+      <w:r>
+        <w:t>passwd</w:t>
+      </w:r>
+      <w:proofErr w:type="spellEnd"/>
+      <w:r>
+        <w:t xml:space="preserve"> nos dice que el archivo </w:t>
+      </w:r>
+      <w:proofErr w:type="spellStart"/>
+      <w:r>
+        <w:t>passwd</w:t>
+      </w:r>
+      <w:proofErr w:type="spellEnd"/>
+      <w:r>
+        <w:t xml:space="preserve"> tiene 48 </w:t>
+      </w:r>
+      <w:proofErr w:type="spellStart"/>
+      <w:r>
+        <w:t>lineas</w:t>
+      </w:r>
+      <w:proofErr w:type="spellEnd"/>
+      <w:r>
+        <w:t xml:space="preserve">, 85 </w:t>
+      </w:r>
+      <w:proofErr w:type="spellStart"/>
+      <w:r>
+        <w:t>paabras</w:t>
+      </w:r>
+      <w:proofErr w:type="spellEnd"/>
+      <w:r>
+        <w:t xml:space="preserve"> y 2849 bytes</w:t>
+      </w:r>
+    </w:p>
+    <w:p>
+      <w:pPr>
+        <w:ind w:left="708" w:firstLine="0"/>
+        <w:rPr>
+          <w:u w:val="single"/>
+        </w:rPr>
+      </w:pPr>
+      <w:r>
+        <w:drawing>
+          <wp:inline distT="0" distB="0" distL="0" distR="0" wp14:anchorId="5F8924A4" wp14:editId="2CF50CFA">
+            <wp:extent cx="5401310" cy="746760"/>
+            <wp:effectExtent l="0" t="0" r="8890" b="0"/>
+            <wp:docPr id="14" name="Imagen 14"/>
+            <wp:cNvGraphicFramePr>
+              <a:graphicFrameLocks xmlns:a="http://schemas.openxmlformats.org/drawingml/2006/main" noChangeAspect="1"/>
+            </wp:cNvGraphicFramePr>
+            <a:graphic xmlns:a="http://schemas.openxmlformats.org/drawingml/2006/main">
+              <a:graphicData uri="http://schemas.openxmlformats.org/drawingml/2006/picture">
+                <pic:pic xmlns:pic="http://schemas.openxmlformats.org/drawingml/2006/picture">
+                  <pic:nvPicPr>
+                    <pic:cNvPr id="1" name=""/>
+                    <pic:cNvPicPr/>
+                  </pic:nvPicPr>
+                  <pic:blipFill>
+                    <a:blip r:embed="rId17"/>
+                    <a:stretch>
+                      <a:fillRect/>
+                    </a:stretch>
+                  </pic:blipFill>
+                  <pic:spPr>
+                    <a:xfrm>
+                      <a:off x="0" y="0"/>
+                      <a:ext cx="5401310" cy="746760"/>
+                    </a:xfrm>
+                    <a:prstGeom prst="rect">
+                      <a:avLst/>
+                    </a:prstGeom>
+                  </pic:spPr>
+                </pic:pic>
+              </a:graphicData>
+            </a:graphic>
+          </wp:inline>
+        </w:drawing>
+      </w:r>
+    </w:p>
+    <w:p>
+      <w:pPr>
+        <w:ind w:left="708" w:firstLine="0"/>
+      </w:pPr>
+      <w:proofErr w:type="spellStart"/>
+      <w:r>
+        <w:t>w</w:t>
+      </w:r>
+      <w:r>
+        <w:t>c</w:t>
+      </w:r>
+      <w:proofErr w:type="spellEnd"/>
+      <w:r>
+        <w:t xml:space="preserve"> -l</w:t>
+      </w:r>
+      <w:r>
+        <w:t xml:space="preserve"> /</w:t>
+      </w:r>
+      <w:proofErr w:type="spellStart"/>
+      <w:r>
+        <w:t>etc</w:t>
+      </w:r>
+      <w:proofErr w:type="spellEnd"/>
+      <w:r>
+        <w:t>/</w:t>
+      </w:r>
+      <w:proofErr w:type="spellStart"/>
+      <w:r>
+        <w:t>passwd</w:t>
+      </w:r>
+      <w:proofErr w:type="spellEnd"/>
+      <w:r>
+        <w:t>: Nos da la cantidad de líneas</w:t>
+      </w:r>
+    </w:p>
+    <w:p>
+      <w:pPr>
+        <w:ind w:left="708" w:firstLine="0"/>
+      </w:pPr>
+      <w:proofErr w:type="spellStart"/>
+      <w:r>
+        <w:t>wc</w:t>
+      </w:r>
+      <w:proofErr w:type="spellEnd"/>
+      <w:r>
+        <w:t xml:space="preserve"> -c </w:t>
+      </w:r>
+      <w:r>
+        <w:t>/</w:t>
+      </w:r>
+      <w:proofErr w:type="spellStart"/>
+      <w:r>
+        <w:t>etc</w:t>
+      </w:r>
+      <w:proofErr w:type="spellEnd"/>
+      <w:r>
+        <w:t>/</w:t>
+      </w:r>
+      <w:proofErr w:type="spellStart"/>
+      <w:r>
+        <w:t>passwd</w:t>
+      </w:r>
+      <w:proofErr w:type="spellEnd"/>
+      <w:r>
+        <w:t>: Nos da la cantidad de bytes</w:t>
+      </w:r>
+    </w:p>
+    <w:p>
+      <w:pPr>
+        <w:ind w:left="708" w:firstLine="0"/>
+      </w:pPr>
+      <w:proofErr w:type="spellStart"/>
+      <w:r>
+        <w:t>wc</w:t>
+      </w:r>
+      <w:proofErr w:type="spellEnd"/>
+      <w:r>
+        <w:t xml:space="preserve"> -w </w:t>
+      </w:r>
+      <w:r>
+        <w:t>/</w:t>
+      </w:r>
+      <w:proofErr w:type="spellStart"/>
+      <w:r>
+        <w:t>etc</w:t>
+      </w:r>
+      <w:proofErr w:type="spellEnd"/>
+      <w:r>
+        <w:t>/</w:t>
+      </w:r>
+      <w:proofErr w:type="spellStart"/>
+      <w:r>
+        <w:t>passwd</w:t>
+      </w:r>
+      <w:proofErr w:type="spellEnd"/>
+      <w:r>
+        <w:t>: Nos da la cantidad de palabras</w:t>
+      </w:r>
+    </w:p>
+    <w:p>
+      <w:pPr>
+        <w:ind w:left="708" w:firstLine="0"/>
+        <w:rPr>
+          <w:u w:val="single"/>
+        </w:rPr>
+      </w:pPr>
+      <w:r>
+        <w:lastRenderedPageBreak/>
+        <w:drawing>
+          <wp:inline distT="0" distB="0" distL="0" distR="0" wp14:anchorId="780E0CA4" wp14:editId="3E2C2C64">
+            <wp:extent cx="5401310" cy="1492250"/>
+            <wp:effectExtent l="0" t="0" r="8890" b="0"/>
+            <wp:docPr id="15" name="Imagen 15"/>
+            <wp:cNvGraphicFramePr>
+              <a:graphicFrameLocks xmlns:a="http://schemas.openxmlformats.org/drawingml/2006/main" noChangeAspect="1"/>
+            </wp:cNvGraphicFramePr>
+            <a:graphic xmlns:a="http://schemas.openxmlformats.org/drawingml/2006/main">
+              <a:graphicData uri="http://schemas.openxmlformats.org/drawingml/2006/picture">
+                <pic:pic xmlns:pic="http://schemas.openxmlformats.org/drawingml/2006/picture">
+                  <pic:nvPicPr>
+                    <pic:cNvPr id="1" name=""/>
+                    <pic:cNvPicPr/>
+                  </pic:nvPicPr>
+                  <pic:blipFill>
+                    <a:blip r:embed="rId18"/>
+                    <a:stretch>
+                      <a:fillRect/>
+                    </a:stretch>
+                  </pic:blipFill>
+                  <pic:spPr>
+                    <a:xfrm>
+                      <a:off x="0" y="0"/>
+                      <a:ext cx="5401310" cy="1492250"/>
+                    </a:xfrm>
+                    <a:prstGeom prst="rect">
+                      <a:avLst/>
+                    </a:prstGeom>
+                  </pic:spPr>
+                </pic:pic>
+              </a:graphicData>
+            </a:graphic>
+          </wp:inline>
+        </w:drawing>
       </w:r>
     </w:p>
     <w:p>
@@ -4956,13 +5147,396 @@
       <w:r>
         <w:t>?</w:t>
       </w:r>
-      <w:r>
-        <w:rPr>
-          <w:rFonts w:ascii="Times New Roman" w:eastAsia="Times New Roman" w:hAnsi="Times New Roman" w:cs="Times New Roman"/>
-          <w:sz w:val="24"/>
+    </w:p>
+    <w:p>
+      <w:pPr>
+        <w:ind w:left="142" w:firstLine="0"/>
+      </w:pPr>
+      <w:r>
+        <w:t xml:space="preserve">  -a, --</w:t>
+      </w:r>
+      <w:proofErr w:type="spellStart"/>
+      <w:r>
+        <w:t>suffix-length</w:t>
+      </w:r>
+      <w:proofErr w:type="spellEnd"/>
+      <w:r>
+        <w:t>=N   generar sufijos de longitud N (predeterminado 2)</w:t>
+      </w:r>
+    </w:p>
+    <w:p>
+      <w:pPr>
+        <w:ind w:left="142" w:firstLine="0"/>
+      </w:pPr>
+      <w:r>
+        <w:t xml:space="preserve">      --</w:t>
+      </w:r>
+      <w:proofErr w:type="spellStart"/>
+      <w:r>
+        <w:t>additional-suffix</w:t>
+      </w:r>
+      <w:proofErr w:type="spellEnd"/>
+      <w:r>
+        <w:t>=</w:t>
+      </w:r>
+      <w:proofErr w:type="gramStart"/>
+      <w:r>
+        <w:t>SUFFIX  agregar</w:t>
+      </w:r>
+      <w:proofErr w:type="gramEnd"/>
+      <w:r>
+        <w:t xml:space="preserve"> un SUFIJO adicional a los nombres de los archivos</w:t>
+      </w:r>
+    </w:p>
+    <w:p>
+      <w:pPr>
+        <w:ind w:left="142" w:firstLine="0"/>
+      </w:pPr>
+      <w:r>
+        <w:t xml:space="preserve">  -b, --bytes=SIZE        </w:t>
+      </w:r>
+      <w:r>
+        <w:t xml:space="preserve">poner </w:t>
+      </w:r>
+      <w:proofErr w:type="gramStart"/>
+      <w:r>
+        <w:t xml:space="preserve">TAMAÑO </w:t>
+      </w:r>
+      <w:r>
+        <w:t xml:space="preserve"> bytes</w:t>
+      </w:r>
+      <w:proofErr w:type="gramEnd"/>
+      <w:r>
+        <w:t xml:space="preserve"> por archivo de salida</w:t>
+      </w:r>
+    </w:p>
+    <w:p>
+      <w:pPr>
+        <w:ind w:left="142" w:firstLine="0"/>
+      </w:pPr>
+      <w:r>
+        <w:t xml:space="preserve">  -C, --line-bytes=SIZE   </w:t>
+      </w:r>
+      <w:r>
+        <w:t xml:space="preserve">poner como máximo </w:t>
+      </w:r>
+      <w:r>
+        <w:t>TAMAÑO</w:t>
+      </w:r>
+      <w:r>
+        <w:t xml:space="preserve"> bytes de registros por archivo de salida</w:t>
+      </w:r>
+    </w:p>
+    <w:p>
+      <w:pPr>
+        <w:ind w:left="142" w:firstLine="0"/>
+      </w:pPr>
+      <w:r>
+        <w:t xml:space="preserve">  -d                      </w:t>
+      </w:r>
+      <w:r>
+        <w:t>use sufijos numéricos que comiencen en 0, no alfabéticos</w:t>
+      </w:r>
+    </w:p>
+    <w:p>
+      <w:pPr>
+        <w:ind w:left="142" w:firstLine="0"/>
+      </w:pPr>
+      <w:r>
+        <w:t xml:space="preserve">      --</w:t>
+      </w:r>
+      <w:proofErr w:type="spellStart"/>
+      <w:r>
+        <w:t>numeric-suffixes</w:t>
+      </w:r>
+      <w:proofErr w:type="spellEnd"/>
+      <w:r>
+        <w:t>[=FROM</w:t>
+      </w:r>
+      <w:proofErr w:type="gramStart"/>
+      <w:r>
+        <w:t xml:space="preserve">]  </w:t>
+      </w:r>
+      <w:r>
+        <w:t>L</w:t>
+      </w:r>
+      <w:r>
+        <w:t>o</w:t>
+      </w:r>
+      <w:proofErr w:type="gramEnd"/>
+      <w:r>
+        <w:t xml:space="preserve"> mism</w:t>
+      </w:r>
+      <w:r>
+        <w:t>o</w:t>
+      </w:r>
+      <w:r>
+        <w:t xml:space="preserve"> que -d, pero permite establecer el valor de inicio</w:t>
+      </w:r>
+    </w:p>
+    <w:p>
+      <w:pPr>
+        <w:ind w:left="142" w:firstLine="0"/>
+      </w:pPr>
+      <w:r>
+        <w:t xml:space="preserve">  -x                      </w:t>
+      </w:r>
+      <w:r>
+        <w:t>use sufijos hexadecimales que comiencen en 0, no alfabéticos</w:t>
+      </w:r>
+    </w:p>
+    <w:p>
+      <w:pPr>
+        <w:ind w:left="142" w:firstLine="0"/>
+      </w:pPr>
+      <w:r>
+        <w:t xml:space="preserve">      --</w:t>
+      </w:r>
+      <w:proofErr w:type="spellStart"/>
+      <w:r>
+        <w:t>hex-suffixes</w:t>
+      </w:r>
+      <w:proofErr w:type="spellEnd"/>
+      <w:r>
+        <w:t>[=FROM</w:t>
+      </w:r>
+      <w:proofErr w:type="gramStart"/>
+      <w:r>
+        <w:t xml:space="preserve">]  </w:t>
+      </w:r>
+      <w:r>
+        <w:t>igual</w:t>
+      </w:r>
+      <w:proofErr w:type="gramEnd"/>
+      <w:r>
+        <w:t xml:space="preserve"> que -x, pero permite establecer el valor de inicio</w:t>
+      </w:r>
+    </w:p>
+    <w:p>
+      <w:pPr>
+        <w:ind w:left="142" w:firstLine="0"/>
+      </w:pPr>
+      <w:r>
+        <w:t xml:space="preserve">  -e, --elide-</w:t>
+      </w:r>
+      <w:proofErr w:type="spellStart"/>
+      <w:r>
+        <w:t>empty</w:t>
+      </w:r>
+      <w:proofErr w:type="spellEnd"/>
+      <w:r>
+        <w:t>-</w:t>
+      </w:r>
+      <w:proofErr w:type="gramStart"/>
+      <w:r>
+        <w:t xml:space="preserve">files  </w:t>
+      </w:r>
+      <w:r>
+        <w:t>no</w:t>
+      </w:r>
+      <w:proofErr w:type="gramEnd"/>
+      <w:r>
+        <w:t xml:space="preserve"> gener</w:t>
+      </w:r>
+      <w:r>
+        <w:t>a</w:t>
+      </w:r>
+      <w:r>
+        <w:t xml:space="preserve"> archivos de salida vacíos con '-n'</w:t>
+      </w:r>
+    </w:p>
+    <w:p>
+      <w:pPr>
+        <w:ind w:left="142" w:firstLine="0"/>
+      </w:pPr>
+      <w:r>
+        <w:t xml:space="preserve">      --</w:t>
+      </w:r>
+      <w:proofErr w:type="spellStart"/>
+      <w:r>
+        <w:t>filter</w:t>
+      </w:r>
+      <w:proofErr w:type="spellEnd"/>
+      <w:r>
+        <w:t xml:space="preserve">=COMMAND    </w:t>
+      </w:r>
+      <w:r>
+        <w:t xml:space="preserve">escribir en </w:t>
+      </w:r>
+      <w:r>
+        <w:t>la terminal COMANDO</w:t>
+      </w:r>
+      <w:r>
+        <w:t>; el nombre del archivo es $FILE</w:t>
+      </w:r>
+    </w:p>
+    <w:p>
+      <w:pPr>
+        <w:ind w:left="142" w:firstLine="0"/>
+      </w:pPr>
+      <w:r>
+        <w:t xml:space="preserve">  -l, --</w:t>
+      </w:r>
+      <w:proofErr w:type="spellStart"/>
+      <w:r>
+        <w:t>lines</w:t>
+      </w:r>
+      <w:proofErr w:type="spellEnd"/>
+      <w:r>
+        <w:t xml:space="preserve">=NUMBER      </w:t>
+      </w:r>
+      <w:r>
+        <w:t>poner NÚMERO de líneas/registros por archivo de salida</w:t>
+      </w:r>
+    </w:p>
+    <w:p>
+      <w:pPr>
+        <w:ind w:left="142" w:firstLine="0"/>
+      </w:pPr>
+      <w:r>
+        <w:t xml:space="preserve">  -n, --</w:t>
+      </w:r>
+      <w:proofErr w:type="spellStart"/>
+      <w:r>
+        <w:t>number</w:t>
+      </w:r>
+      <w:proofErr w:type="spellEnd"/>
+      <w:r>
+        <w:t xml:space="preserve">=CHUNKS     </w:t>
+      </w:r>
+      <w:r>
+        <w:t>generar archivos de salida CHUNKS; ver explicación abajo</w:t>
+      </w:r>
+    </w:p>
+    <w:p>
+      <w:pPr>
+        <w:ind w:left="142" w:firstLine="0"/>
+      </w:pPr>
+      <w:r>
+        <w:t xml:space="preserve">  </w:t>
+      </w:r>
+      <w:r>
+        <w:t>-t, --</w:t>
+      </w:r>
+      <w:proofErr w:type="spellStart"/>
+      <w:r>
+        <w:t>separator</w:t>
+      </w:r>
+      <w:proofErr w:type="spellEnd"/>
+      <w:r>
+        <w:t xml:space="preserve">=SEP     </w:t>
+      </w:r>
+      <w:r>
+        <w:t>utilice SEP en lugar de nueva línea como separador de registros;</w:t>
+      </w:r>
+    </w:p>
+    <w:p>
+      <w:pPr>
+        <w:ind w:left="142" w:firstLine="0"/>
+        <w:rPr>
+          <w:lang w:val="en-US"/>
+        </w:rPr>
+      </w:pPr>
+      <w:r>
+        <w:t xml:space="preserve">                             </w:t>
+      </w:r>
+      <w:r>
+        <w:rPr>
+          <w:lang w:val="en-US"/>
+        </w:rPr>
+        <w:t xml:space="preserve">'\0' (cero) </w:t>
+      </w:r>
+      <w:proofErr w:type="spellStart"/>
+      <w:r>
+        <w:rPr>
+          <w:lang w:val="en-US"/>
+        </w:rPr>
+        <w:t>especifica</w:t>
+      </w:r>
+      <w:proofErr w:type="spellEnd"/>
+      <w:r>
+        <w:rPr>
+          <w:lang w:val="en-US"/>
         </w:rPr>
         <w:t xml:space="preserve"> </w:t>
       </w:r>
+      <w:proofErr w:type="spellStart"/>
+      <w:r>
+        <w:rPr>
+          <w:lang w:val="en-US"/>
+        </w:rPr>
+        <w:t>el</w:t>
+      </w:r>
+      <w:proofErr w:type="spellEnd"/>
+      <w:r>
+        <w:rPr>
+          <w:lang w:val="en-US"/>
+        </w:rPr>
+        <w:t xml:space="preserve"> </w:t>
+      </w:r>
+      <w:proofErr w:type="spellStart"/>
+      <w:r>
+        <w:rPr>
+          <w:lang w:val="en-US"/>
+        </w:rPr>
+        <w:t>carácter</w:t>
+      </w:r>
+      <w:proofErr w:type="spellEnd"/>
+      <w:r>
+        <w:rPr>
+          <w:lang w:val="en-US"/>
+        </w:rPr>
+        <w:t xml:space="preserve"> NUL</w:t>
+      </w:r>
+    </w:p>
+    <w:p>
+      <w:pPr>
+        <w:ind w:left="142" w:firstLine="0"/>
+      </w:pPr>
+      <w:r>
+        <w:t xml:space="preserve">  -u, --</w:t>
+      </w:r>
+      <w:proofErr w:type="spellStart"/>
+      <w:r>
+        <w:t>unbuffered</w:t>
+      </w:r>
+      <w:proofErr w:type="spellEnd"/>
+      <w:r>
+        <w:t xml:space="preserve">        </w:t>
+      </w:r>
+      <w:r>
+        <w:t>copie inmediatamente la entrada a la salida con '-n r/...'</w:t>
+      </w:r>
+    </w:p>
+    <w:p>
+      <w:pPr>
+        <w:ind w:left="142" w:firstLine="0"/>
+      </w:pPr>
+      <w:r>
+        <w:t xml:space="preserve">      </w:t>
+      </w:r>
+      <w:r>
+        <w:t>--verbose           muestra un diagnóstico justo antes de abrir cada</w:t>
+      </w:r>
+    </w:p>
+    <w:p>
+      <w:pPr>
+        <w:ind w:left="142" w:firstLine="0"/>
+      </w:pPr>
+      <w:r>
+        <w:t xml:space="preserve">                            </w:t>
+      </w:r>
+      <w:r>
+        <w:t>F</w:t>
+      </w:r>
+      <w:r>
+        <w:t>ichero</w:t>
+      </w:r>
+    </w:p>
+    <w:p>
+      <w:pPr>
+        <w:ind w:left="142" w:firstLine="0"/>
+      </w:pPr>
     </w:p>
     <w:p>
       <w:pPr>
@@ -5024,11 +5598,7 @@
         <w:t xml:space="preserve"> partido</w:t>
       </w:r>
       <w:r>
-        <w:t xml:space="preserve"> y a continuación &lt;ENTER&gt;. ¿Qué haría este comando? Liste los archivos del directorio actual. ¿En cuantas partes separo </w:t>
-      </w:r>
-      <w:r>
-        <w:lastRenderedPageBreak/>
-        <w:t xml:space="preserve">el archivo </w:t>
+        <w:t xml:space="preserve"> y a continuación &lt;ENTER&gt;. ¿Qué haría este comando? Liste los archivos del directorio actual. ¿En cuantas partes separo el archivo </w:t>
       </w:r>
       <w:proofErr w:type="spellStart"/>
       <w:r>
@@ -5056,13 +5626,74 @@
       <w:r>
         <w:t>.</w:t>
       </w:r>
-      <w:r>
-        <w:rPr>
-          <w:rFonts w:ascii="Times New Roman" w:eastAsia="Times New Roman" w:hAnsi="Times New Roman" w:cs="Times New Roman"/>
-          <w:sz w:val="24"/>
-        </w:rPr>
-        <w:t xml:space="preserve"> </w:t>
-      </w:r>
+    </w:p>
+    <w:p>
+      <w:pPr>
+        <w:ind w:left="142" w:firstLine="0"/>
+      </w:pPr>
+      <w:r>
+        <w:drawing>
+          <wp:inline distT="0" distB="0" distL="0" distR="0" wp14:anchorId="3282ABB9" wp14:editId="7B5F059C">
+            <wp:extent cx="5401310" cy="579120"/>
+            <wp:effectExtent l="0" t="0" r="8890" b="0"/>
+            <wp:docPr id="16" name="Imagen 16"/>
+            <wp:cNvGraphicFramePr>
+              <a:graphicFrameLocks xmlns:a="http://schemas.openxmlformats.org/drawingml/2006/main" noChangeAspect="1"/>
+            </wp:cNvGraphicFramePr>
+            <a:graphic xmlns:a="http://schemas.openxmlformats.org/drawingml/2006/main">
+              <a:graphicData uri="http://schemas.openxmlformats.org/drawingml/2006/picture">
+                <pic:pic xmlns:pic="http://schemas.openxmlformats.org/drawingml/2006/picture">
+                  <pic:nvPicPr>
+                    <pic:cNvPr id="1" name=""/>
+                    <pic:cNvPicPr/>
+                  </pic:nvPicPr>
+                  <pic:blipFill>
+                    <a:blip r:embed="rId19"/>
+                    <a:stretch>
+                      <a:fillRect/>
+                    </a:stretch>
+                  </pic:blipFill>
+                  <pic:spPr>
+                    <a:xfrm>
+                      <a:off x="0" y="0"/>
+                      <a:ext cx="5401310" cy="579120"/>
+                    </a:xfrm>
+                    <a:prstGeom prst="rect">
+                      <a:avLst/>
+                    </a:prstGeom>
+                  </pic:spPr>
+                </pic:pic>
+              </a:graphicData>
+            </a:graphic>
+          </wp:inline>
+        </w:drawing>
+      </w:r>
+    </w:p>
+    <w:p>
+      <w:pPr>
+        <w:ind w:left="142" w:firstLine="0"/>
+      </w:pPr>
+      <w:r>
+        <w:t xml:space="preserve">Separo el archivo </w:t>
+      </w:r>
+      <w:proofErr w:type="spellStart"/>
+      <w:r>
+        <w:t>passwd</w:t>
+      </w:r>
+      <w:proofErr w:type="spellEnd"/>
+      <w:r>
+        <w:t xml:space="preserve"> en 5 partes, lo hizo cada 10 líneas de </w:t>
+      </w:r>
+      <w:proofErr w:type="spellStart"/>
+      <w:r>
+        <w:t>passwd</w:t>
+      </w:r>
+      <w:proofErr w:type="spellEnd"/>
+    </w:p>
+    <w:p>
+      <w:pPr>
+        <w:ind w:left="142" w:firstLine="0"/>
+      </w:pPr>
     </w:p>
     <w:p>
       <w:pPr>
@@ -5130,6 +5761,10 @@
     <w:p>
       <w:pPr>
         <w:ind w:left="-5"/>
+        <w:rPr>
+          <w:rFonts w:eastAsia="Times New Roman"/>
+          <w:szCs w:val="20"/>
+        </w:rPr>
       </w:pPr>
       <w:r>
         <w:t xml:space="preserve">¿Qué haría este </w:t>
@@ -5179,6 +5814,126 @@
         </w:rPr>
         <w:t xml:space="preserve"> </w:t>
       </w:r>
+    </w:p>
+    <w:p>
+      <w:pPr>
+        <w:ind w:left="-5"/>
+        <w:rPr>
+          <w:rFonts w:eastAsia="Times New Roman"/>
+          <w:szCs w:val="20"/>
+        </w:rPr>
+      </w:pPr>
+      <w:r>
+        <w:rPr>
+          <w:rFonts w:eastAsia="Times New Roman"/>
+          <w:szCs w:val="20"/>
+        </w:rPr>
+        <w:lastRenderedPageBreak/>
+        <w:drawing>
+          <wp:inline distT="0" distB="0" distL="0" distR="0" wp14:anchorId="30CED149" wp14:editId="167EE293">
+            <wp:extent cx="5401310" cy="3309620"/>
+            <wp:effectExtent l="0" t="0" r="8890" b="5080"/>
+            <wp:docPr id="17" name="Imagen 17"/>
+            <wp:cNvGraphicFramePr>
+              <a:graphicFrameLocks xmlns:a="http://schemas.openxmlformats.org/drawingml/2006/main" noChangeAspect="1"/>
+            </wp:cNvGraphicFramePr>
+            <a:graphic xmlns:a="http://schemas.openxmlformats.org/drawingml/2006/main">
+              <a:graphicData uri="http://schemas.openxmlformats.org/drawingml/2006/picture">
+                <pic:pic xmlns:pic="http://schemas.openxmlformats.org/drawingml/2006/picture">
+                  <pic:nvPicPr>
+                    <pic:cNvPr id="1" name=""/>
+                    <pic:cNvPicPr/>
+                  </pic:nvPicPr>
+                  <pic:blipFill>
+                    <a:blip r:embed="rId20"/>
+                    <a:stretch>
+                      <a:fillRect/>
+                    </a:stretch>
+                  </pic:blipFill>
+                  <pic:spPr>
+                    <a:xfrm>
+                      <a:off x="0" y="0"/>
+                      <a:ext cx="5401310" cy="3309620"/>
+                    </a:xfrm>
+                    <a:prstGeom prst="rect">
+                      <a:avLst/>
+                    </a:prstGeom>
+                  </pic:spPr>
+                </pic:pic>
+              </a:graphicData>
+            </a:graphic>
+          </wp:inline>
+        </w:drawing>
+      </w:r>
+    </w:p>
+    <w:p>
+      <w:pPr>
+        <w:ind w:left="-5"/>
+        <w:rPr>
+          <w:rFonts w:eastAsia="Times New Roman"/>
+          <w:szCs w:val="20"/>
+        </w:rPr>
+      </w:pPr>
+      <w:r>
+        <w:rPr>
+          <w:rFonts w:eastAsia="Times New Roman"/>
+          <w:szCs w:val="20"/>
+        </w:rPr>
+        <w:t xml:space="preserve">Separo el archivo </w:t>
+      </w:r>
+      <w:proofErr w:type="spellStart"/>
+      <w:r>
+        <w:rPr>
+          <w:rFonts w:eastAsia="Times New Roman"/>
+          <w:szCs w:val="20"/>
+        </w:rPr>
+        <w:t>passwd</w:t>
+      </w:r>
+      <w:proofErr w:type="spellEnd"/>
+      <w:r>
+        <w:rPr>
+          <w:rFonts w:eastAsia="Times New Roman"/>
+          <w:szCs w:val="20"/>
+        </w:rPr>
+        <w:t xml:space="preserve"> en 10 bytes cada parte del archivo.</w:t>
+      </w:r>
+    </w:p>
+    <w:p>
+      <w:pPr>
+        <w:ind w:left="-5"/>
+        <w:rPr>
+          <w:rFonts w:eastAsia="Times New Roman"/>
+          <w:szCs w:val="20"/>
+        </w:rPr>
+      </w:pPr>
+      <w:r>
+        <w:rPr>
+          <w:rFonts w:eastAsia="Times New Roman"/>
+          <w:szCs w:val="20"/>
+        </w:rPr>
+        <w:t xml:space="preserve">Son mas partes porque con la opción -l, separas por </w:t>
+      </w:r>
+      <w:proofErr w:type="spellStart"/>
+      <w:r>
+        <w:rPr>
+          <w:rFonts w:eastAsia="Times New Roman"/>
+          <w:szCs w:val="20"/>
+        </w:rPr>
+        <w:t>lienas</w:t>
+      </w:r>
+      <w:proofErr w:type="spellEnd"/>
+      <w:r>
+        <w:rPr>
+          <w:rFonts w:eastAsia="Times New Roman"/>
+          <w:szCs w:val="20"/>
+        </w:rPr>
+        <w:t>, en cambio aquí separas por tamaño de archivo, al decirle que lo separe solamente por un tamaño de 10, se crearon mas archivos por el tamaño mismo.</w:t>
+      </w:r>
+    </w:p>
+    <w:p>
+      <w:pPr>
+        <w:ind w:left="-5"/>
+      </w:pPr>
     </w:p>
     <w:p>
       <w:pPr>
@@ -5302,6 +6057,67 @@
     </w:p>
     <w:p>
       <w:pPr>
+        <w:ind w:left="142" w:firstLine="0"/>
+      </w:pPr>
+      <w:r>
+        <w:drawing>
+          <wp:inline distT="0" distB="0" distL="0" distR="0" wp14:anchorId="0434D9ED" wp14:editId="25142B1A">
+            <wp:extent cx="5401310" cy="1074420"/>
+            <wp:effectExtent l="0" t="0" r="8890" b="0"/>
+            <wp:docPr id="20" name="Imagen 20"/>
+            <wp:cNvGraphicFramePr>
+              <a:graphicFrameLocks xmlns:a="http://schemas.openxmlformats.org/drawingml/2006/main" noChangeAspect="1"/>
+            </wp:cNvGraphicFramePr>
+            <a:graphic xmlns:a="http://schemas.openxmlformats.org/drawingml/2006/main">
+              <a:graphicData uri="http://schemas.openxmlformats.org/drawingml/2006/picture">
+                <pic:pic xmlns:pic="http://schemas.openxmlformats.org/drawingml/2006/picture">
+                  <pic:nvPicPr>
+                    <pic:cNvPr id="1" name=""/>
+                    <pic:cNvPicPr/>
+                  </pic:nvPicPr>
+                  <pic:blipFill>
+                    <a:blip r:embed="rId21"/>
+                    <a:stretch>
+                      <a:fillRect/>
+                    </a:stretch>
+                  </pic:blipFill>
+                  <pic:spPr>
+                    <a:xfrm>
+                      <a:off x="0" y="0"/>
+                      <a:ext cx="5401310" cy="1074420"/>
+                    </a:xfrm>
+                    <a:prstGeom prst="rect">
+                      <a:avLst/>
+                    </a:prstGeom>
+                  </pic:spPr>
+                </pic:pic>
+              </a:graphicData>
+            </a:graphic>
+          </wp:inline>
+        </w:drawing>
+      </w:r>
+    </w:p>
+    <w:p>
+      <w:pPr>
+        <w:ind w:left="142" w:firstLine="0"/>
+      </w:pPr>
+      <w:r>
+        <w:t xml:space="preserve">Se paro el archivo </w:t>
+      </w:r>
+      <w:proofErr w:type="spellStart"/>
+      <w:r>
+        <w:t>paswd</w:t>
+      </w:r>
+      <w:proofErr w:type="spellEnd"/>
+      <w:r>
+        <w:t xml:space="preserve"> en 1 parte, esto paso porque se le indico que lo separe en 10 kilobyte</w:t>
+      </w:r>
+      <w:r>
+        <w:t>, siendo mayor a 10 bytes, por lo que al ser una medida mayo la separo en menos partes</w:t>
+      </w:r>
+    </w:p>
+    <w:p>
+      <w:pPr>
         <w:spacing w:after="0" w:line="259" w:lineRule="auto"/>
         <w:ind w:left="0" w:firstLine="0"/>
         <w:jc w:val="left"/>
@@ -5349,16 +6165,6 @@
           <w:rFonts w:ascii="Times New Roman" w:eastAsia="Times New Roman" w:hAnsi="Times New Roman" w:cs="Times New Roman"/>
           <w:sz w:val="24"/>
         </w:rPr>
-        <w:t xml:space="preserve"> </w:t>
-      </w:r>
-    </w:p>
-    <w:p>
-      <w:pPr>
-        <w:spacing w:after="63" w:line="259" w:lineRule="auto"/>
-        <w:ind w:left="0" w:firstLine="0"/>
-        <w:jc w:val="left"/>
-      </w:pPr>
-      <w:r>
         <w:t xml:space="preserve"> </w:t>
       </w:r>
     </w:p>
@@ -5494,6 +6300,382 @@
         </w:rPr>
         <w:t xml:space="preserve"> </w:t>
       </w:r>
+    </w:p>
+    <w:p>
+      <w:pPr>
+        <w:ind w:right="152" w:firstLine="0"/>
+        <w:jc w:val="left"/>
+        <w:rPr>
+          <w:rFonts w:eastAsia="Times New Roman"/>
+          <w:szCs w:val="20"/>
+          <w:lang w:val="en-US"/>
+        </w:rPr>
+      </w:pPr>
+      <w:r>
+        <w:rPr>
+          <w:rFonts w:eastAsia="Times New Roman"/>
+          <w:szCs w:val="20"/>
+          <w:lang w:val="en-US"/>
+        </w:rPr>
+        <w:t xml:space="preserve">-A, --show-all           </w:t>
+      </w:r>
+      <w:proofErr w:type="spellStart"/>
+      <w:r>
+        <w:rPr>
+          <w:rFonts w:eastAsia="Times New Roman"/>
+          <w:szCs w:val="20"/>
+          <w:lang w:val="en-US"/>
+        </w:rPr>
+        <w:t>equivalente</w:t>
+      </w:r>
+      <w:proofErr w:type="spellEnd"/>
+      <w:r>
+        <w:rPr>
+          <w:rFonts w:eastAsia="Times New Roman"/>
+          <w:szCs w:val="20"/>
+          <w:lang w:val="en-US"/>
+        </w:rPr>
+        <w:t xml:space="preserve"> a</w:t>
+      </w:r>
+      <w:r>
+        <w:rPr>
+          <w:rFonts w:eastAsia="Times New Roman"/>
+          <w:szCs w:val="20"/>
+          <w:lang w:val="en-US"/>
+        </w:rPr>
+        <w:t xml:space="preserve"> -</w:t>
+      </w:r>
+      <w:proofErr w:type="spellStart"/>
+      <w:r>
+        <w:rPr>
+          <w:rFonts w:eastAsia="Times New Roman"/>
+          <w:szCs w:val="20"/>
+          <w:lang w:val="en-US"/>
+        </w:rPr>
+        <w:t>vET</w:t>
+      </w:r>
+      <w:proofErr w:type="spellEnd"/>
+    </w:p>
+    <w:p>
+      <w:pPr>
+        <w:ind w:right="152" w:firstLine="0"/>
+        <w:jc w:val="left"/>
+        <w:rPr>
+          <w:rFonts w:eastAsia="Times New Roman"/>
+          <w:szCs w:val="20"/>
+        </w:rPr>
+      </w:pPr>
+      <w:r>
+        <w:rPr>
+          <w:rFonts w:eastAsia="Times New Roman"/>
+          <w:szCs w:val="20"/>
+        </w:rPr>
+        <w:t xml:space="preserve">  -b, --</w:t>
+      </w:r>
+      <w:proofErr w:type="spellStart"/>
+      <w:r>
+        <w:rPr>
+          <w:rFonts w:eastAsia="Times New Roman"/>
+          <w:szCs w:val="20"/>
+        </w:rPr>
+        <w:t>number-nonblank</w:t>
+      </w:r>
+      <w:proofErr w:type="spellEnd"/>
+      <w:r>
+        <w:rPr>
+          <w:rFonts w:eastAsia="Times New Roman"/>
+          <w:szCs w:val="20"/>
+        </w:rPr>
+        <w:t xml:space="preserve">    número de líneas de salida no vacías, anula -</w:t>
+      </w:r>
+      <w:proofErr w:type="gramStart"/>
+      <w:r>
+        <w:rPr>
+          <w:rFonts w:eastAsia="Times New Roman"/>
+          <w:szCs w:val="20"/>
+        </w:rPr>
+        <w:t>n  -</w:t>
+      </w:r>
+      <w:proofErr w:type="gramEnd"/>
+      <w:r>
+        <w:rPr>
+          <w:rFonts w:eastAsia="Times New Roman"/>
+          <w:szCs w:val="20"/>
+        </w:rPr>
+        <w:t xml:space="preserve">e                       </w:t>
+      </w:r>
+      <w:proofErr w:type="spellStart"/>
+      <w:r>
+        <w:rPr>
+          <w:rFonts w:eastAsia="Times New Roman"/>
+          <w:szCs w:val="20"/>
+        </w:rPr>
+        <w:t>equivalent</w:t>
+      </w:r>
+      <w:proofErr w:type="spellEnd"/>
+      <w:r>
+        <w:rPr>
+          <w:rFonts w:eastAsia="Times New Roman"/>
+          <w:szCs w:val="20"/>
+        </w:rPr>
+        <w:t xml:space="preserve"> </w:t>
+      </w:r>
+      <w:proofErr w:type="spellStart"/>
+      <w:r>
+        <w:rPr>
+          <w:rFonts w:eastAsia="Times New Roman"/>
+          <w:szCs w:val="20"/>
+        </w:rPr>
+        <w:t>to</w:t>
+      </w:r>
+      <w:proofErr w:type="spellEnd"/>
+      <w:r>
+        <w:rPr>
+          <w:rFonts w:eastAsia="Times New Roman"/>
+          <w:szCs w:val="20"/>
+        </w:rPr>
+        <w:t xml:space="preserve"> -</w:t>
+      </w:r>
+      <w:proofErr w:type="spellStart"/>
+      <w:r>
+        <w:rPr>
+          <w:rFonts w:eastAsia="Times New Roman"/>
+          <w:szCs w:val="20"/>
+        </w:rPr>
+        <w:t>vE</w:t>
+      </w:r>
+      <w:proofErr w:type="spellEnd"/>
+    </w:p>
+    <w:p>
+      <w:pPr>
+        <w:ind w:right="152" w:firstLine="0"/>
+        <w:jc w:val="left"/>
+        <w:rPr>
+          <w:rFonts w:eastAsia="Times New Roman"/>
+          <w:szCs w:val="20"/>
+        </w:rPr>
+      </w:pPr>
+      <w:r>
+        <w:rPr>
+          <w:rFonts w:eastAsia="Times New Roman"/>
+          <w:szCs w:val="20"/>
+        </w:rPr>
+        <w:t xml:space="preserve">  -E, --show-</w:t>
+      </w:r>
+      <w:proofErr w:type="spellStart"/>
+      <w:r>
+        <w:rPr>
+          <w:rFonts w:eastAsia="Times New Roman"/>
+          <w:szCs w:val="20"/>
+        </w:rPr>
+        <w:t>ends</w:t>
+      </w:r>
+      <w:proofErr w:type="spellEnd"/>
+      <w:r>
+        <w:rPr>
+          <w:rFonts w:eastAsia="Times New Roman"/>
+          <w:szCs w:val="20"/>
+        </w:rPr>
+        <w:t xml:space="preserve">          mostrar $ al final de cada línea</w:t>
+      </w:r>
+    </w:p>
+    <w:p>
+      <w:pPr>
+        <w:ind w:right="152" w:firstLine="0"/>
+        <w:jc w:val="left"/>
+        <w:rPr>
+          <w:rFonts w:eastAsia="Times New Roman"/>
+          <w:szCs w:val="20"/>
+        </w:rPr>
+      </w:pPr>
+      <w:r>
+        <w:rPr>
+          <w:rFonts w:eastAsia="Times New Roman"/>
+          <w:szCs w:val="20"/>
+        </w:rPr>
+        <w:t xml:space="preserve">  -n, --</w:t>
+      </w:r>
+      <w:proofErr w:type="spellStart"/>
+      <w:r>
+        <w:rPr>
+          <w:rFonts w:eastAsia="Times New Roman"/>
+          <w:szCs w:val="20"/>
+        </w:rPr>
+        <w:t>number</w:t>
+      </w:r>
+      <w:proofErr w:type="spellEnd"/>
+      <w:r>
+        <w:rPr>
+          <w:rFonts w:eastAsia="Times New Roman"/>
+          <w:szCs w:val="20"/>
+        </w:rPr>
+        <w:t xml:space="preserve">             numerar todas las líneas de salida</w:t>
+      </w:r>
+    </w:p>
+    <w:p>
+      <w:pPr>
+        <w:ind w:right="152" w:firstLine="0"/>
+        <w:jc w:val="left"/>
+        <w:rPr>
+          <w:rFonts w:eastAsia="Times New Roman"/>
+          <w:szCs w:val="20"/>
+        </w:rPr>
+      </w:pPr>
+      <w:r>
+        <w:rPr>
+          <w:rFonts w:eastAsia="Times New Roman"/>
+          <w:szCs w:val="20"/>
+        </w:rPr>
+        <w:t xml:space="preserve">  -s, --</w:t>
+      </w:r>
+      <w:proofErr w:type="spellStart"/>
+      <w:r>
+        <w:rPr>
+          <w:rFonts w:eastAsia="Times New Roman"/>
+          <w:szCs w:val="20"/>
+        </w:rPr>
+        <w:t>squeeze-blank</w:t>
+      </w:r>
+      <w:proofErr w:type="spellEnd"/>
+      <w:r>
+        <w:rPr>
+          <w:rFonts w:eastAsia="Times New Roman"/>
+          <w:szCs w:val="20"/>
+        </w:rPr>
+        <w:t xml:space="preserve">      suprimir líneas de salida vacías repetidas</w:t>
+      </w:r>
+    </w:p>
+    <w:p>
+      <w:pPr>
+        <w:ind w:right="152" w:firstLine="0"/>
+        <w:jc w:val="left"/>
+        <w:rPr>
+          <w:rFonts w:eastAsia="Times New Roman"/>
+          <w:szCs w:val="20"/>
+        </w:rPr>
+      </w:pPr>
+      <w:r>
+        <w:rPr>
+          <w:rFonts w:eastAsia="Times New Roman"/>
+          <w:szCs w:val="20"/>
+        </w:rPr>
+        <w:t xml:space="preserve">  -t                       equivalente a -</w:t>
+      </w:r>
+      <w:proofErr w:type="spellStart"/>
+      <w:r>
+        <w:rPr>
+          <w:rFonts w:eastAsia="Times New Roman"/>
+          <w:szCs w:val="20"/>
+        </w:rPr>
+        <w:t>vT</w:t>
+      </w:r>
+      <w:proofErr w:type="spellEnd"/>
+    </w:p>
+    <w:p>
+      <w:pPr>
+        <w:ind w:right="152" w:firstLine="0"/>
+        <w:jc w:val="left"/>
+        <w:rPr>
+          <w:rFonts w:eastAsia="Times New Roman"/>
+          <w:szCs w:val="20"/>
+        </w:rPr>
+      </w:pPr>
+      <w:r>
+        <w:rPr>
+          <w:rFonts w:eastAsia="Times New Roman"/>
+          <w:szCs w:val="20"/>
+        </w:rPr>
+        <w:lastRenderedPageBreak/>
+        <w:t xml:space="preserve">  -T, --show-</w:t>
+      </w:r>
+      <w:proofErr w:type="spellStart"/>
+      <w:r>
+        <w:rPr>
+          <w:rFonts w:eastAsia="Times New Roman"/>
+          <w:szCs w:val="20"/>
+        </w:rPr>
+        <w:t>tabs</w:t>
+      </w:r>
+      <w:proofErr w:type="spellEnd"/>
+      <w:r>
+        <w:rPr>
+          <w:rFonts w:eastAsia="Times New Roman"/>
+          <w:szCs w:val="20"/>
+        </w:rPr>
+        <w:t xml:space="preserve">          muestra los caracteres de tabulación como ^I</w:t>
+      </w:r>
+    </w:p>
+    <w:p>
+      <w:pPr>
+        <w:ind w:right="152" w:firstLine="0"/>
+        <w:jc w:val="left"/>
+        <w:rPr>
+          <w:rFonts w:eastAsia="Times New Roman"/>
+          <w:szCs w:val="20"/>
+        </w:rPr>
+      </w:pPr>
+      <w:r>
+        <w:rPr>
+          <w:rFonts w:eastAsia="Times New Roman"/>
+          <w:szCs w:val="20"/>
+        </w:rPr>
+        <w:t xml:space="preserve">  -u                    </w:t>
+      </w:r>
+      <w:proofErr w:type="gramStart"/>
+      <w:r>
+        <w:rPr>
+          <w:rFonts w:eastAsia="Times New Roman"/>
+          <w:szCs w:val="20"/>
+        </w:rPr>
+        <w:t xml:space="preserve">   (</w:t>
+      </w:r>
+      <w:proofErr w:type="gramEnd"/>
+      <w:r>
+        <w:rPr>
+          <w:rFonts w:eastAsia="Times New Roman"/>
+          <w:szCs w:val="20"/>
+        </w:rPr>
+        <w:t>sin efecto)</w:t>
+      </w:r>
+    </w:p>
+    <w:p>
+      <w:pPr>
+        <w:ind w:right="152" w:firstLine="0"/>
+        <w:jc w:val="left"/>
+        <w:rPr>
+          <w:rFonts w:eastAsia="Times New Roman"/>
+          <w:szCs w:val="20"/>
+        </w:rPr>
+      </w:pPr>
+      <w:r>
+        <w:rPr>
+          <w:rFonts w:eastAsia="Times New Roman"/>
+          <w:szCs w:val="20"/>
+        </w:rPr>
+        <w:t xml:space="preserve">  -v, --show-</w:t>
+      </w:r>
+      <w:proofErr w:type="spellStart"/>
+      <w:r>
+        <w:rPr>
+          <w:rFonts w:eastAsia="Times New Roman"/>
+          <w:szCs w:val="20"/>
+        </w:rPr>
+        <w:t>nonprinting</w:t>
+      </w:r>
+      <w:proofErr w:type="spellEnd"/>
+      <w:r>
+        <w:rPr>
+          <w:rFonts w:eastAsia="Times New Roman"/>
+          <w:szCs w:val="20"/>
+        </w:rPr>
+        <w:t xml:space="preserve">   utiliza la notación ^ y M-, salvo para LFD y TAB</w:t>
+      </w:r>
+    </w:p>
+    <w:p>
+      <w:pPr>
+        <w:ind w:right="152" w:firstLine="0"/>
+        <w:jc w:val="left"/>
+      </w:pPr>
     </w:p>
     <w:p>
       <w:pPr>
@@ -5683,6 +6865,13 @@
     </w:p>
     <w:p>
       <w:pPr>
+        <w:spacing w:after="0" w:line="268" w:lineRule="auto"/>
+        <w:ind w:left="708" w:right="152" w:firstLine="0"/>
+        <w:jc w:val="left"/>
+      </w:pPr>
+    </w:p>
+    <w:p>
+      <w:pPr>
         <w:spacing w:after="0" w:line="259" w:lineRule="auto"/>
         <w:ind w:left="0" w:firstLine="0"/>
         <w:jc w:val="left"/>
@@ -5690,6 +6879,43 @@
       <w:r>
         <w:t xml:space="preserve"> </w:t>
       </w:r>
+      <w:r>
+        <w:drawing>
+          <wp:inline distT="0" distB="0" distL="0" distR="0" wp14:anchorId="641E51D5" wp14:editId="007FA428">
+            <wp:extent cx="5401310" cy="2554605"/>
+            <wp:effectExtent l="0" t="0" r="8890" b="0"/>
+            <wp:docPr id="21" name="Imagen 21"/>
+            <wp:cNvGraphicFramePr>
+              <a:graphicFrameLocks xmlns:a="http://schemas.openxmlformats.org/drawingml/2006/main" noChangeAspect="1"/>
+            </wp:cNvGraphicFramePr>
+            <a:graphic xmlns:a="http://schemas.openxmlformats.org/drawingml/2006/main">
+              <a:graphicData uri="http://schemas.openxmlformats.org/drawingml/2006/picture">
+                <pic:pic xmlns:pic="http://schemas.openxmlformats.org/drawingml/2006/picture">
+                  <pic:nvPicPr>
+                    <pic:cNvPr id="1" name=""/>
+                    <pic:cNvPicPr/>
+                  </pic:nvPicPr>
+                  <pic:blipFill>
+                    <a:blip r:embed="rId22"/>
+                    <a:stretch>
+                      <a:fillRect/>
+                    </a:stretch>
+                  </pic:blipFill>
+                  <pic:spPr>
+                    <a:xfrm>
+                      <a:off x="0" y="0"/>
+                      <a:ext cx="5401310" cy="2554605"/>
+                    </a:xfrm>
+                    <a:prstGeom prst="rect">
+                      <a:avLst/>
+                    </a:prstGeom>
+                  </pic:spPr>
+                </pic:pic>
+              </a:graphicData>
+            </a:graphic>
+          </wp:inline>
+        </w:drawing>
+      </w:r>
     </w:p>
     <w:p>
       <w:pPr>
@@ -5698,27 +6924,23 @@
         <w:jc w:val="left"/>
       </w:pPr>
       <w:r>
-        <w:rPr>
-          <w:rFonts w:ascii="Times New Roman" w:eastAsia="Times New Roman" w:hAnsi="Times New Roman" w:cs="Times New Roman"/>
-        </w:rPr>
+        <w:t>Al usar “</w:t>
+      </w:r>
+      <w:proofErr w:type="spellStart"/>
+      <w:r>
+        <w:t>cat</w:t>
+      </w:r>
+      <w:proofErr w:type="spellEnd"/>
+      <w:r>
         <w:t xml:space="preserve"> </w:t>
       </w:r>
-    </w:p>
-    <w:p>
-      <w:pPr>
-        <w:pStyle w:val="Ttulo1"/>
-        <w:ind w:left="-5"/>
-      </w:pPr>
-      <w:r>
-        <w:t xml:space="preserve">Otros editores de línea de comando </w:t>
-      </w:r>
-    </w:p>
-    <w:p>
-      <w:pPr>
-        <w:ind w:left="-5"/>
-      </w:pPr>
-      <w:r>
-        <w:t xml:space="preserve">Existen multitud de editores de línea de comandos para Unix/Linux que podríamos utilizar. El elegir uno en particular dependerá de gustos personales y disponibilidad de los mismos en el sistema que estemos usando. </w:t>
+      <w:proofErr w:type="spellStart"/>
+      <w:r>
+        <w:t>partidoaa</w:t>
+      </w:r>
+      <w:proofErr w:type="spellEnd"/>
+      <w:r>
+        <w:t>” nos mostro el contenido del archivo.</w:t>
       </w:r>
     </w:p>
     <w:p>
@@ -5727,7 +6949,136 @@
         <w:ind w:left="0" w:firstLine="0"/>
         <w:jc w:val="left"/>
       </w:pPr>
-      <w:r>
+    </w:p>
+    <w:p>
+      <w:pPr>
+        <w:spacing w:after="0" w:line="259" w:lineRule="auto"/>
+        <w:ind w:left="0" w:firstLine="0"/>
+        <w:jc w:val="left"/>
+      </w:pPr>
+      <w:r>
+        <w:drawing>
+          <wp:inline distT="0" distB="0" distL="0" distR="0" wp14:anchorId="27BD3DB7" wp14:editId="55059892">
+            <wp:extent cx="5401310" cy="2886075"/>
+            <wp:effectExtent l="0" t="0" r="8890" b="9525"/>
+            <wp:docPr id="23" name="Imagen 23"/>
+            <wp:cNvGraphicFramePr>
+              <a:graphicFrameLocks xmlns:a="http://schemas.openxmlformats.org/drawingml/2006/main" noChangeAspect="1"/>
+            </wp:cNvGraphicFramePr>
+            <a:graphic xmlns:a="http://schemas.openxmlformats.org/drawingml/2006/main">
+              <a:graphicData uri="http://schemas.openxmlformats.org/drawingml/2006/picture">
+                <pic:pic xmlns:pic="http://schemas.openxmlformats.org/drawingml/2006/picture">
+                  <pic:nvPicPr>
+                    <pic:cNvPr id="1" name=""/>
+                    <pic:cNvPicPr/>
+                  </pic:nvPicPr>
+                  <pic:blipFill>
+                    <a:blip r:embed="rId23"/>
+                    <a:stretch>
+                      <a:fillRect/>
+                    </a:stretch>
+                  </pic:blipFill>
+                  <pic:spPr>
+                    <a:xfrm>
+                      <a:off x="0" y="0"/>
+                      <a:ext cx="5401310" cy="2886075"/>
+                    </a:xfrm>
+                    <a:prstGeom prst="rect">
+                      <a:avLst/>
+                    </a:prstGeom>
+                  </pic:spPr>
+                </pic:pic>
+              </a:graphicData>
+            </a:graphic>
+          </wp:inline>
+        </w:drawing>
+      </w:r>
+    </w:p>
+    <w:p>
+      <w:pPr>
+        <w:spacing w:after="0" w:line="259" w:lineRule="auto"/>
+        <w:ind w:left="0" w:firstLine="0"/>
+        <w:jc w:val="left"/>
+      </w:pPr>
+      <w:r>
+        <w:t>Al usar “</w:t>
+      </w:r>
+      <w:proofErr w:type="spellStart"/>
+      <w:r>
+        <w:t>cat</w:t>
+      </w:r>
+      <w:proofErr w:type="spellEnd"/>
+      <w:r>
+        <w:t xml:space="preserve"> </w:t>
+      </w:r>
+      <w:proofErr w:type="spellStart"/>
+      <w:r>
+        <w:t>partidoaa</w:t>
+      </w:r>
+      <w:proofErr w:type="spellEnd"/>
+      <w:r>
+        <w:t xml:space="preserve"> </w:t>
+      </w:r>
+      <w:proofErr w:type="spellStart"/>
+      <w:r>
+        <w:t>partidoab</w:t>
+      </w:r>
+      <w:proofErr w:type="spellEnd"/>
+      <w:r>
+        <w:t xml:space="preserve">” nos mostro el contenido del archivo </w:t>
+      </w:r>
+      <w:proofErr w:type="spellStart"/>
+      <w:r>
+        <w:t>partidoaa</w:t>
+      </w:r>
+      <w:proofErr w:type="spellEnd"/>
+      <w:r>
+        <w:t xml:space="preserve"> y luego el del archivo </w:t>
+      </w:r>
+      <w:proofErr w:type="spellStart"/>
+      <w:r>
+        <w:t>partidoab</w:t>
+      </w:r>
+      <w:proofErr w:type="spellEnd"/>
+    </w:p>
+    <w:p>
+      <w:pPr>
+        <w:spacing w:after="0" w:line="259" w:lineRule="auto"/>
+        <w:ind w:left="0" w:firstLine="0"/>
+        <w:jc w:val="left"/>
+      </w:pPr>
+      <w:r>
+        <w:rPr>
+          <w:rFonts w:ascii="Times New Roman" w:eastAsia="Times New Roman" w:hAnsi="Times New Roman" w:cs="Times New Roman"/>
+        </w:rPr>
+        <w:t xml:space="preserve"> </w:t>
+      </w:r>
+    </w:p>
+    <w:p>
+      <w:pPr>
+        <w:pStyle w:val="Ttulo1"/>
+        <w:ind w:left="-5"/>
+      </w:pPr>
+      <w:r>
+        <w:t xml:space="preserve">Otros editores de línea de comando </w:t>
+      </w:r>
+    </w:p>
+    <w:p>
+      <w:pPr>
+        <w:ind w:left="-5"/>
+      </w:pPr>
+      <w:r>
+        <w:t xml:space="preserve">Existen multitud de editores de línea de comandos para Unix/Linux que podríamos utilizar. El elegir uno en particular dependerá de gustos personales y disponibilidad de los mismos en el sistema que estemos usando. </w:t>
+      </w:r>
+    </w:p>
+    <w:p>
+      <w:pPr>
+        <w:spacing w:after="0" w:line="259" w:lineRule="auto"/>
+        <w:ind w:left="0" w:firstLine="0"/>
+        <w:jc w:val="left"/>
+      </w:pPr>
+      <w:r>
+        <w:lastRenderedPageBreak/>
         <w:t xml:space="preserve"> </w:t>
       </w:r>
     </w:p>
@@ -5866,12 +7217,12 @@
       </w:r>
     </w:p>
     <w:sectPr>
-      <w:headerReference w:type="even" r:id="rId17"/>
-      <w:headerReference w:type="default" r:id="rId18"/>
-      <w:footerReference w:type="even" r:id="rId19"/>
-      <w:footerReference w:type="default" r:id="rId20"/>
-      <w:headerReference w:type="first" r:id="rId21"/>
-      <w:footerReference w:type="first" r:id="rId22"/>
+      <w:headerReference w:type="even" r:id="rId24"/>
+      <w:headerReference w:type="default" r:id="rId25"/>
+      <w:footerReference w:type="even" r:id="rId26"/>
+      <w:footerReference w:type="default" r:id="rId27"/>
+      <w:headerReference w:type="first" r:id="rId28"/>
+      <w:footerReference w:type="first" r:id="rId29"/>
       <w:pgSz w:w="11904" w:h="16836"/>
       <w:pgMar w:top="1526" w:right="1696" w:bottom="1801" w:left="1702" w:header="375" w:footer="697" w:gutter="0"/>
       <w:cols w:space="720"/>

</xml_diff>